<commit_message>
Fixed a small bug with python using zeroes for dates
</commit_message>
<xml_diff>
--- a/Documentation.docx
+++ b/Documentation.docx
@@ -13,7 +13,15 @@
     <w:p>
       <w:r>
         <w:tab/>
-        <w:t>To get started, import the provided SQL dump into a MySQL instance of your choice. By default, the provided SQL script will dump into a schema called ‘mydb’. You can adjust this in the script if this will cause conflicts or issues.</w:t>
+        <w:t>To get started, import the provided SQL dump into a MySQL instance of your choice. By default, the provided SQL script will dump into a schema called ‘</w:t>
+      </w:r>
+      <w:proofErr w:type="spellStart"/>
+      <w:r>
+        <w:t>mydb</w:t>
+      </w:r>
+      <w:proofErr w:type="spellEnd"/>
+      <w:r>
+        <w:t>’. You can adjust this in the script if this will cause conflicts or issues.</w:t>
       </w:r>
       <w:r>
         <w:t xml:space="preserve"> Otherwise, proceed to dump the schema into the application and continue on with the process.</w:t>
@@ -21,6 +29,11 @@
     </w:p>
     <w:p>
       <w:r>
+        <w:t>If you haven’t already, ensure the source files are decompressed somewhere on your hard disk.</w:t>
+      </w:r>
+    </w:p>
+    <w:p>
+      <w:r>
         <w:t xml:space="preserve">After the schema is imported, things are ready to go on the MySQL section. To configure the application, browse to the </w:t>
       </w:r>
       <w:r>
@@ -42,11 +55,41 @@
           <w:rFonts w:ascii="Consolas" w:hAnsi="Consolas" w:cs="Consolas"/>
         </w:rPr>
       </w:pPr>
-      <w:r>
-        <w:rPr>
-          <w:rFonts w:ascii="Consolas" w:hAnsi="Consolas" w:cs="Consolas"/>
-        </w:rPr>
-        <w:t>self._conn = mysql.connector.connect(user='root', password='',</w:t>
+      <w:proofErr w:type="spellStart"/>
+      <w:r>
+        <w:rPr>
+          <w:rFonts w:ascii="Consolas" w:hAnsi="Consolas" w:cs="Consolas"/>
+        </w:rPr>
+        <w:t>self._conn</w:t>
+      </w:r>
+      <w:proofErr w:type="spellEnd"/>
+      <w:r>
+        <w:rPr>
+          <w:rFonts w:ascii="Consolas" w:hAnsi="Consolas" w:cs="Consolas"/>
+        </w:rPr>
+        <w:t xml:space="preserve"> = </w:t>
+      </w:r>
+      <w:proofErr w:type="spellStart"/>
+      <w:proofErr w:type="gramStart"/>
+      <w:r>
+        <w:rPr>
+          <w:rFonts w:ascii="Consolas" w:hAnsi="Consolas" w:cs="Consolas"/>
+        </w:rPr>
+        <w:t>mysql.connector.connect</w:t>
+      </w:r>
+      <w:proofErr w:type="spellEnd"/>
+      <w:r>
+        <w:rPr>
+          <w:rFonts w:ascii="Consolas" w:hAnsi="Consolas" w:cs="Consolas"/>
+        </w:rPr>
+        <w:t>(</w:t>
+      </w:r>
+      <w:proofErr w:type="gramEnd"/>
+      <w:r>
+        <w:rPr>
+          <w:rFonts w:ascii="Consolas" w:hAnsi="Consolas" w:cs="Consolas"/>
+        </w:rPr>
+        <w:t>user='root', password='',</w:t>
       </w:r>
     </w:p>
     <w:p>
@@ -56,11 +99,19 @@
           <w:rFonts w:ascii="Consolas" w:hAnsi="Consolas" w:cs="Consolas"/>
         </w:rPr>
       </w:pPr>
-      <w:r>
-        <w:rPr>
-          <w:rFonts w:ascii="Consolas" w:hAnsi="Consolas" w:cs="Consolas"/>
-        </w:rPr>
-        <w:t>host='127.0.0.1',</w:t>
+      <w:proofErr w:type="gramStart"/>
+      <w:r>
+        <w:rPr>
+          <w:rFonts w:ascii="Consolas" w:hAnsi="Consolas" w:cs="Consolas"/>
+        </w:rPr>
+        <w:t>host</w:t>
+      </w:r>
+      <w:proofErr w:type="gramEnd"/>
+      <w:r>
+        <w:rPr>
+          <w:rFonts w:ascii="Consolas" w:hAnsi="Consolas" w:cs="Consolas"/>
+        </w:rPr>
+        <w:t>='127.0.0.1',</w:t>
       </w:r>
     </w:p>
     <w:p>
@@ -70,11 +121,33 @@
           <w:rFonts w:ascii="Consolas" w:hAnsi="Consolas" w:cs="Consolas"/>
         </w:rPr>
       </w:pPr>
-      <w:r>
-        <w:rPr>
-          <w:rFonts w:ascii="Consolas" w:hAnsi="Consolas" w:cs="Consolas"/>
-        </w:rPr>
-        <w:t>database='mydb')</w:t>
+      <w:proofErr w:type="gramStart"/>
+      <w:r>
+        <w:rPr>
+          <w:rFonts w:ascii="Consolas" w:hAnsi="Consolas" w:cs="Consolas"/>
+        </w:rPr>
+        <w:t>database</w:t>
+      </w:r>
+      <w:proofErr w:type="gramEnd"/>
+      <w:r>
+        <w:rPr>
+          <w:rFonts w:ascii="Consolas" w:hAnsi="Consolas" w:cs="Consolas"/>
+        </w:rPr>
+        <w:t>='</w:t>
+      </w:r>
+      <w:proofErr w:type="spellStart"/>
+      <w:r>
+        <w:rPr>
+          <w:rFonts w:ascii="Consolas" w:hAnsi="Consolas" w:cs="Consolas"/>
+        </w:rPr>
+        <w:t>mydb</w:t>
+      </w:r>
+      <w:proofErr w:type="spellEnd"/>
+      <w:r>
+        <w:rPr>
+          <w:rFonts w:ascii="Consolas" w:hAnsi="Consolas" w:cs="Consolas"/>
+        </w:rPr>
+        <w:t>')</w:t>
       </w:r>
     </w:p>
     <w:p>
@@ -84,11 +157,19 @@
           <w:rFonts w:cs="Consolas"/>
         </w:rPr>
       </w:pPr>
-      <w:r>
-        <w:rPr>
-          <w:rFonts w:cs="Consolas"/>
-        </w:rPr>
-        <w:t>to reflect</w:t>
+      <w:proofErr w:type="gramStart"/>
+      <w:r>
+        <w:rPr>
+          <w:rFonts w:cs="Consolas"/>
+        </w:rPr>
+        <w:t>to</w:t>
+      </w:r>
+      <w:proofErr w:type="gramEnd"/>
+      <w:r>
+        <w:rPr>
+          <w:rFonts w:cs="Consolas"/>
+        </w:rPr>
+        <w:t xml:space="preserve"> reflect</w:t>
       </w:r>
       <w:r>
         <w:rPr>
@@ -99,129 +180,1091 @@
     </w:p>
     <w:p>
       <w:pPr>
+        <w:jc w:val="left"/>
+        <w:rPr>
+          <w:rFonts w:cs="Consolas"/>
+        </w:rPr>
+      </w:pPr>
+      <w:r>
+        <w:rPr>
+          <w:rFonts w:cs="Consolas"/>
+        </w:rPr>
+        <w:t>Af</w:t>
+      </w:r>
+      <w:r>
+        <w:rPr>
+          <w:rFonts w:cs="Consolas"/>
+        </w:rPr>
+        <w:t>ter that, you’re ready to browse and run the program</w:t>
+      </w:r>
+      <w:r>
+        <w:rPr>
+          <w:rFonts w:cs="Consolas"/>
+        </w:rPr>
+        <w:t>. Proceed to the next section.</w:t>
+      </w:r>
+    </w:p>
+    <w:p>
+      <w:pPr>
+        <w:rPr>
+          <w:smallCaps/>
+          <w:spacing w:val="5"/>
+          <w:sz w:val="32"/>
+          <w:szCs w:val="32"/>
+        </w:rPr>
+      </w:pPr>
+      <w:r>
+        <w:br w:type="page"/>
+      </w:r>
+    </w:p>
+    <w:p>
+      <w:pPr>
         <w:pStyle w:val="Heading1"/>
       </w:pPr>
       <w:r>
+        <w:lastRenderedPageBreak/>
         <w:t>Running The Application</w:t>
       </w:r>
     </w:p>
     <w:p>
+      <w:pPr>
+        <w:keepNext/>
+      </w:pPr>
+      <w:r>
+        <w:rPr>
+          <w:noProof/>
+        </w:rPr>
+        <w:drawing>
+          <wp:inline distT="0" distB="0" distL="0" distR="0" wp14:anchorId="762AD6D5" wp14:editId="64809C9E">
+            <wp:extent cx="5943600" cy="4357736"/>
+            <wp:effectExtent l="0" t="0" r="0" b="5080"/>
+            <wp:docPr id="1" name="Picture 1" descr="C:\Users\Vaughan Hilts\Downloads\11073512_10204088841997625_123966677_n.jpg"/>
+            <wp:cNvGraphicFramePr>
+              <a:graphicFrameLocks xmlns:a="http://schemas.openxmlformats.org/drawingml/2006/main" noChangeAspect="1"/>
+            </wp:cNvGraphicFramePr>
+            <a:graphic xmlns:a="http://schemas.openxmlformats.org/drawingml/2006/main">
+              <a:graphicData uri="http://schemas.openxmlformats.org/drawingml/2006/picture">
+                <pic:pic xmlns:pic="http://schemas.openxmlformats.org/drawingml/2006/picture">
+                  <pic:nvPicPr>
+                    <pic:cNvPr id="0" name="Picture 1" descr="C:\Users\Vaughan Hilts\Downloads\11073512_10204088841997625_123966677_n.jpg"/>
+                    <pic:cNvPicPr>
+                      <a:picLocks noChangeAspect="1" noChangeArrowheads="1"/>
+                    </pic:cNvPicPr>
+                  </pic:nvPicPr>
+                  <pic:blipFill>
+                    <a:blip r:embed="rId8">
+                      <a:extLst>
+                        <a:ext uri="{28A0092B-C50C-407E-A947-70E740481C1C}">
+                          <a14:useLocalDpi xmlns:a14="http://schemas.microsoft.com/office/drawing/2010/main" val="0"/>
+                        </a:ext>
+                      </a:extLst>
+                    </a:blip>
+                    <a:srcRect/>
+                    <a:stretch>
+                      <a:fillRect/>
+                    </a:stretch>
+                  </pic:blipFill>
+                  <pic:spPr bwMode="auto">
+                    <a:xfrm>
+                      <a:off x="0" y="0"/>
+                      <a:ext cx="5943600" cy="4357736"/>
+                    </a:xfrm>
+                    <a:prstGeom prst="rect">
+                      <a:avLst/>
+                    </a:prstGeom>
+                    <a:noFill/>
+                    <a:ln>
+                      <a:noFill/>
+                    </a:ln>
+                  </pic:spPr>
+                </pic:pic>
+              </a:graphicData>
+            </a:graphic>
+          </wp:inline>
+        </w:drawing>
+      </w:r>
+    </w:p>
+    <w:p>
+      <w:pPr>
+        <w:pStyle w:val="Caption"/>
+      </w:pPr>
+      <w:r>
+        <w:t xml:space="preserve">Figure </w:t>
+      </w:r>
+      <w:r>
+        <w:fldChar w:fldCharType="begin"/>
+      </w:r>
+      <w:r>
+        <w:instrText xml:space="preserve"> SEQ Figure \* ARABIC </w:instrText>
+      </w:r>
+      <w:r>
+        <w:fldChar w:fldCharType="separate"/>
+      </w:r>
+      <w:r>
+        <w:rPr>
+          <w:noProof/>
+        </w:rPr>
+        <w:t>1</w:t>
+      </w:r>
+      <w:r>
+        <w:fldChar w:fldCharType="end"/>
+      </w:r>
+      <w:r>
+        <w:t xml:space="preserve"> demonstrating how to run jp-store</w:t>
+      </w:r>
+    </w:p>
+    <w:p>
+      <w:r>
+        <w:t>Invoke the main.py script from the main directory</w:t>
+      </w:r>
+      <w:r>
+        <w:t xml:space="preserve"> by changing the directory on a command line client that supports python, and run it with the following command.</w:t>
+      </w:r>
+    </w:p>
+    <w:p>
+      <w:pPr>
+        <w:jc w:val="center"/>
+        <w:rPr>
+          <w:rFonts w:ascii="Consolas" w:hAnsi="Consolas" w:cs="Consolas"/>
+          <w:b/>
+          <w:sz w:val="16"/>
+          <w:szCs w:val="16"/>
+        </w:rPr>
+      </w:pPr>
+      <w:r>
+        <w:rPr>
+          <w:rFonts w:ascii="Consolas" w:hAnsi="Consolas" w:cs="Consolas"/>
+          <w:b/>
+          <w:sz w:val="16"/>
+          <w:szCs w:val="16"/>
+        </w:rPr>
+        <w:t>PS C:\Users\Vaughan Hilts\Documents\GitHub\</w:t>
+      </w:r>
+      <w:proofErr w:type="spellStart"/>
+      <w:r>
+        <w:rPr>
+          <w:rFonts w:ascii="Consolas" w:hAnsi="Consolas" w:cs="Consolas"/>
+          <w:b/>
+          <w:sz w:val="16"/>
+          <w:szCs w:val="16"/>
+        </w:rPr>
+        <w:t>jp</w:t>
+      </w:r>
+      <w:proofErr w:type="spellEnd"/>
+      <w:r>
+        <w:rPr>
+          <w:rFonts w:ascii="Consolas" w:hAnsi="Consolas" w:cs="Consolas"/>
+          <w:b/>
+          <w:sz w:val="16"/>
+          <w:szCs w:val="16"/>
+        </w:rPr>
+        <w:t>-python-store\</w:t>
+      </w:r>
+      <w:proofErr w:type="spellStart"/>
+      <w:r>
+        <w:rPr>
+          <w:rFonts w:ascii="Consolas" w:hAnsi="Consolas" w:cs="Consolas"/>
+          <w:b/>
+          <w:sz w:val="16"/>
+          <w:szCs w:val="16"/>
+        </w:rPr>
+        <w:t>jp</w:t>
+      </w:r>
+      <w:proofErr w:type="spellEnd"/>
+      <w:r>
+        <w:rPr>
+          <w:rFonts w:ascii="Consolas" w:hAnsi="Consolas" w:cs="Consolas"/>
+          <w:b/>
+          <w:sz w:val="16"/>
+          <w:szCs w:val="16"/>
+        </w:rPr>
+        <w:t>-store\client&gt; python main.py</w:t>
+      </w:r>
+    </w:p>
+    <w:p>
+      <w:pPr>
+        <w:rPr>
+          <w:rFonts w:ascii="Consolas" w:hAnsi="Consolas" w:cs="Consolas"/>
+          <w:b/>
+          <w:sz w:val="16"/>
+          <w:szCs w:val="16"/>
+        </w:rPr>
+      </w:pPr>
+      <w:r>
+        <w:t xml:space="preserve">That’s it! A diagram is included above to demonstrate to show how the directory structure should look and how </w:t>
+      </w:r>
+      <w:r>
+        <w:t>execution</w:t>
+      </w:r>
+      <w:r>
+        <w:t xml:space="preserve"> should look if everything is done correctly.</w:t>
+      </w:r>
+      <w:r>
+        <w:rPr>
+          <w:rFonts w:ascii="Consolas" w:hAnsi="Consolas" w:cs="Consolas"/>
+          <w:b/>
+          <w:sz w:val="16"/>
+          <w:szCs w:val="16"/>
+        </w:rPr>
+        <w:br w:type="page"/>
+      </w:r>
+    </w:p>
+    <w:p>
+      <w:pPr>
+        <w:pStyle w:val="Heading1"/>
+      </w:pPr>
+      <w:r>
+        <w:lastRenderedPageBreak/>
+        <w:t>Navigating The Application</w:t>
+      </w:r>
+    </w:p>
+    <w:p>
+      <w:r>
+        <w:t>The application works by navigating a set of states and utilizing their menu options. This particular implementation of the application only has 3 distinct states: Home, Customer Menu, and Administrator Menu. In particular, they allow numeric input to execute and navigate. Consider the following menu from initial run:</w:t>
+      </w:r>
+      <w:r>
+        <w:br/>
+      </w:r>
+    </w:p>
+    <w:p>
+      <w:pPr>
+        <w:rPr>
+          <w:rFonts w:ascii="Consolas" w:hAnsi="Consolas" w:cs="Consolas"/>
+        </w:rPr>
+      </w:pPr>
+      <w:r>
+        <w:rPr>
+          <w:rFonts w:ascii="Consolas" w:hAnsi="Consolas" w:cs="Consolas"/>
+        </w:rPr>
+        <w:t xml:space="preserve">*** Application has begun. </w:t>
+      </w:r>
+      <w:proofErr w:type="gramStart"/>
+      <w:r>
+        <w:rPr>
+          <w:rFonts w:ascii="Consolas" w:hAnsi="Consolas" w:cs="Consolas"/>
+        </w:rPr>
+        <w:t>At any menu, simply type 'q' to quit the application.</w:t>
+      </w:r>
+      <w:proofErr w:type="gramEnd"/>
+      <w:r>
+        <w:rPr>
+          <w:rFonts w:ascii="Consolas" w:hAnsi="Consolas" w:cs="Consolas"/>
+        </w:rPr>
+        <w:t xml:space="preserve"> ***</w:t>
+      </w:r>
+    </w:p>
+    <w:p>
+      <w:pPr>
+        <w:rPr>
+          <w:rFonts w:ascii="Consolas" w:hAnsi="Consolas" w:cs="Consolas"/>
+        </w:rPr>
+      </w:pPr>
+    </w:p>
+    <w:p>
+      <w:pPr>
+        <w:rPr>
+          <w:rFonts w:ascii="Consolas" w:hAnsi="Consolas" w:cs="Consolas"/>
+        </w:rPr>
+      </w:pPr>
+      <w:r>
+        <w:rPr>
+          <w:rFonts w:ascii="Consolas" w:hAnsi="Consolas" w:cs="Consolas"/>
+        </w:rPr>
+        <w:t>Start Menu State</w:t>
+      </w:r>
+    </w:p>
+    <w:p>
+      <w:pPr>
+        <w:rPr>
+          <w:rFonts w:ascii="Consolas" w:hAnsi="Consolas" w:cs="Consolas"/>
+        </w:rPr>
+      </w:pPr>
+      <w:r>
+        <w:rPr>
+          <w:rFonts w:ascii="Consolas" w:hAnsi="Consolas" w:cs="Consolas"/>
+        </w:rPr>
+        <w:t>1) Administration Mode</w:t>
+      </w:r>
+    </w:p>
+    <w:p>
+      <w:pPr>
+        <w:tabs>
+          <w:tab w:val="left" w:pos="7320"/>
+        </w:tabs>
+        <w:rPr>
+          <w:rFonts w:ascii="Consolas" w:hAnsi="Consolas" w:cs="Consolas"/>
+        </w:rPr>
+      </w:pPr>
+      <w:r>
+        <w:rPr>
+          <w:rFonts w:ascii="Consolas" w:hAnsi="Consolas" w:cs="Consolas"/>
+        </w:rPr>
+        <w:t>2) Customer Mode</w:t>
+      </w:r>
+      <w:r>
+        <w:rPr>
+          <w:rFonts w:ascii="Consolas" w:hAnsi="Consolas" w:cs="Consolas"/>
+        </w:rPr>
+        <w:tab/>
+      </w:r>
+    </w:p>
+    <w:p>
+      <w:pPr>
+        <w:rPr>
+          <w:rFonts w:ascii="Consolas" w:hAnsi="Consolas" w:cs="Consolas"/>
+        </w:rPr>
+      </w:pPr>
+      <w:r>
+        <w:rPr>
+          <w:rFonts w:ascii="Consolas" w:hAnsi="Consolas" w:cs="Consolas"/>
+        </w:rPr>
+        <w:t>Choice:</w:t>
+      </w:r>
+    </w:p>
+    <w:p>
+      <w:pPr>
+        <w:rPr>
+          <w:rFonts w:ascii="Consolas" w:hAnsi="Consolas" w:cs="Consolas"/>
+        </w:rPr>
+      </w:pPr>
+    </w:p>
+    <w:p>
+      <w:r>
+        <w:t>From this</w:t>
+      </w:r>
+      <w:r>
+        <w:t>,</w:t>
+      </w:r>
+      <w:r>
+        <w:t xml:space="preserve"> you can simply select a numeric option to begin your choices. As indicated, simply press ‘q’</w:t>
+      </w:r>
+      <w:r>
+        <w:t xml:space="preserve"> at any time to quit. We’ll </w:t>
+      </w:r>
+      <w:r>
+        <w:rPr>
+          <w:b/>
+        </w:rPr>
+        <w:t>very briefly</w:t>
+      </w:r>
+      <w:r>
+        <w:rPr>
+          <w:b/>
+        </w:rPr>
+        <w:t xml:space="preserve"> </w:t>
+      </w:r>
+      <w:r>
+        <w:t>go over the menus and their options</w:t>
+      </w:r>
+    </w:p>
+    <w:p>
+      <w:pPr>
+        <w:pStyle w:val="Heading2"/>
+      </w:pPr>
+      <w:r>
+        <w:t>Administration Mode</w:t>
+      </w:r>
+    </w:p>
+    <w:p/>
+    <w:p>
+      <w:pPr>
+        <w:rPr>
+          <w:rFonts w:ascii="Consolas" w:hAnsi="Consolas" w:cs="Consolas"/>
+        </w:rPr>
+      </w:pPr>
+      <w:r>
+        <w:rPr>
+          <w:rFonts w:ascii="Consolas" w:hAnsi="Consolas" w:cs="Consolas"/>
+        </w:rPr>
+        <w:t>Admin Menu</w:t>
+      </w:r>
+    </w:p>
+    <w:p>
+      <w:pPr>
+        <w:rPr>
+          <w:rFonts w:ascii="Consolas" w:hAnsi="Consolas" w:cs="Consolas"/>
+        </w:rPr>
+      </w:pPr>
+      <w:r>
+        <w:rPr>
+          <w:rFonts w:ascii="Consolas" w:hAnsi="Consolas" w:cs="Consolas"/>
+        </w:rPr>
+        <w:t>1) Back to main</w:t>
+      </w:r>
+    </w:p>
+    <w:p>
+      <w:pPr>
+        <w:rPr>
+          <w:rFonts w:ascii="Consolas" w:hAnsi="Consolas" w:cs="Consolas"/>
+        </w:rPr>
+      </w:pPr>
+      <w:r>
+        <w:rPr>
+          <w:rFonts w:ascii="Consolas" w:hAnsi="Consolas" w:cs="Consolas"/>
+        </w:rPr>
+        <w:t>2) Add a new product</w:t>
+      </w:r>
+    </w:p>
+    <w:p>
+      <w:pPr>
+        <w:rPr>
+          <w:rFonts w:ascii="Consolas" w:hAnsi="Consolas" w:cs="Consolas"/>
+        </w:rPr>
+      </w:pPr>
+      <w:r>
+        <w:rPr>
+          <w:rFonts w:ascii="Consolas" w:hAnsi="Consolas" w:cs="Consolas"/>
+        </w:rPr>
+        <w:t>3) Update stock for product</w:t>
+      </w:r>
+    </w:p>
+    <w:p>
+      <w:pPr>
+        <w:rPr>
+          <w:rFonts w:ascii="Consolas" w:hAnsi="Consolas" w:cs="Consolas"/>
+        </w:rPr>
+      </w:pPr>
+      <w:r>
+        <w:rPr>
+          <w:rFonts w:ascii="Consolas" w:hAnsi="Consolas" w:cs="Consolas"/>
+        </w:rPr>
+        <w:t>4) Increment stock for product</w:t>
+      </w:r>
+    </w:p>
+    <w:p>
+      <w:pPr>
+        <w:rPr>
+          <w:rFonts w:ascii="Consolas" w:hAnsi="Consolas" w:cs="Consolas"/>
+        </w:rPr>
+      </w:pPr>
+      <w:r>
+        <w:rPr>
+          <w:rFonts w:ascii="Consolas" w:hAnsi="Consolas" w:cs="Consolas"/>
+        </w:rPr>
+        <w:t>5) Edit Supplier</w:t>
+      </w:r>
+    </w:p>
+    <w:p>
+      <w:pPr>
+        <w:rPr>
+          <w:rFonts w:ascii="Consolas" w:hAnsi="Consolas" w:cs="Consolas"/>
+        </w:rPr>
+      </w:pPr>
+      <w:r>
+        <w:rPr>
+          <w:rFonts w:ascii="Consolas" w:hAnsi="Consolas" w:cs="Consolas"/>
+        </w:rPr>
+        <w:t xml:space="preserve">6) Edit </w:t>
+      </w:r>
+      <w:proofErr w:type="gramStart"/>
+      <w:r>
+        <w:rPr>
+          <w:rFonts w:ascii="Consolas" w:hAnsi="Consolas" w:cs="Consolas"/>
+        </w:rPr>
+        <w:t>A</w:t>
+      </w:r>
+      <w:proofErr w:type="gramEnd"/>
+      <w:r>
+        <w:rPr>
+          <w:rFonts w:ascii="Consolas" w:hAnsi="Consolas" w:cs="Consolas"/>
+        </w:rPr>
+        <w:t xml:space="preserve"> Product</w:t>
+      </w:r>
+    </w:p>
+    <w:p>
+      <w:pPr>
+        <w:rPr>
+          <w:rFonts w:ascii="Consolas" w:hAnsi="Consolas" w:cs="Consolas"/>
+        </w:rPr>
+      </w:pPr>
+      <w:r>
+        <w:rPr>
+          <w:rFonts w:ascii="Consolas" w:hAnsi="Consolas" w:cs="Consolas"/>
+        </w:rPr>
+        <w:t>7) Edit Publisher</w:t>
+      </w:r>
+    </w:p>
+    <w:p>
+      <w:pPr>
+        <w:pStyle w:val="ListParagraph"/>
+        <w:numPr>
+          <w:ilvl w:val="0"/>
+          <w:numId w:val="1"/>
+        </w:numPr>
+        <w:rPr>
+          <w:rFonts w:cs="Consolas"/>
+        </w:rPr>
+      </w:pPr>
+      <w:r>
+        <w:rPr>
+          <w:rFonts w:cs="Consolas"/>
+          <w:b/>
+        </w:rPr>
+        <w:t xml:space="preserve">Back to main. </w:t>
+      </w:r>
+      <w:r>
+        <w:rPr>
+          <w:rFonts w:cs="Consolas"/>
+        </w:rPr>
+        <w:t>Provides a way to get back to the start menu, mostly so one can select the customer menu.</w:t>
+      </w:r>
+    </w:p>
+    <w:p>
+      <w:pPr>
+        <w:pStyle w:val="ListParagraph"/>
+        <w:numPr>
+          <w:ilvl w:val="0"/>
+          <w:numId w:val="1"/>
+        </w:numPr>
+        <w:rPr>
+          <w:rFonts w:cs="Consolas"/>
+        </w:rPr>
+      </w:pPr>
+      <w:r>
+        <w:rPr>
+          <w:rFonts w:cs="Consolas"/>
+          <w:b/>
+        </w:rPr>
+        <w:t>Add a new product.</w:t>
+      </w:r>
+      <w:r>
+        <w:rPr>
+          <w:rFonts w:cs="Consolas"/>
+        </w:rPr>
+        <w:t xml:space="preserve"> </w:t>
+      </w:r>
+      <w:r>
+        <w:rPr>
+          <w:rFonts w:cs="Consolas"/>
+        </w:rPr>
+        <w:t>Prompts</w:t>
+      </w:r>
+      <w:r>
+        <w:rPr>
+          <w:rFonts w:cs="Consolas"/>
+          <w:b/>
+        </w:rPr>
+        <w:t xml:space="preserve"> </w:t>
+      </w:r>
+      <w:r>
+        <w:rPr>
+          <w:rFonts w:cs="Consolas"/>
+        </w:rPr>
+        <w:t>the user for some values and allows them to enter some new product information into the database.</w:t>
+      </w:r>
+    </w:p>
+    <w:p>
+      <w:pPr>
+        <w:pStyle w:val="ListParagraph"/>
+        <w:numPr>
+          <w:ilvl w:val="0"/>
+          <w:numId w:val="1"/>
+        </w:numPr>
+        <w:rPr>
+          <w:rFonts w:cs="Consolas"/>
+        </w:rPr>
+      </w:pPr>
+      <w:r>
+        <w:rPr>
+          <w:rFonts w:cs="Consolas"/>
+          <w:b/>
+        </w:rPr>
+        <w:t>Update stock for product / increment stock for product.</w:t>
+      </w:r>
+      <w:r>
+        <w:rPr>
+          <w:rFonts w:cs="Consolas"/>
+        </w:rPr>
+        <w:t xml:space="preserve"> This allows an administrator to edit the stock of their product either via increments or an absolute value.</w:t>
+      </w:r>
+    </w:p>
+    <w:p>
+      <w:pPr>
+        <w:pStyle w:val="ListParagraph"/>
+        <w:numPr>
+          <w:ilvl w:val="0"/>
+          <w:numId w:val="1"/>
+        </w:numPr>
+        <w:rPr>
+          <w:rFonts w:cs="Consolas"/>
+        </w:rPr>
+      </w:pPr>
+      <w:r>
+        <w:rPr>
+          <w:rFonts w:cs="Consolas"/>
+          <w:b/>
+        </w:rPr>
+        <w:t>Edit Supplier.</w:t>
+      </w:r>
+      <w:r>
+        <w:rPr>
+          <w:rFonts w:cs="Consolas"/>
+        </w:rPr>
+        <w:t xml:space="preserve"> Allows editing of supplier information</w:t>
+      </w:r>
+    </w:p>
+    <w:p>
+      <w:pPr>
+        <w:pStyle w:val="ListParagraph"/>
+        <w:numPr>
+          <w:ilvl w:val="0"/>
+          <w:numId w:val="1"/>
+        </w:numPr>
+        <w:rPr>
+          <w:rFonts w:cs="Consolas"/>
+        </w:rPr>
+      </w:pPr>
+      <w:r>
+        <w:rPr>
+          <w:rFonts w:cs="Consolas"/>
+          <w:b/>
+        </w:rPr>
+        <w:t>Edit a product.</w:t>
+      </w:r>
+      <w:r>
+        <w:rPr>
+          <w:rFonts w:cs="Consolas"/>
+        </w:rPr>
+        <w:t xml:space="preserve"> Allows editing of a product and the various attributes</w:t>
+      </w:r>
+    </w:p>
+    <w:p>
+      <w:pPr>
+        <w:pStyle w:val="ListParagraph"/>
+        <w:numPr>
+          <w:ilvl w:val="0"/>
+          <w:numId w:val="1"/>
+        </w:numPr>
+        <w:rPr>
+          <w:rFonts w:cs="Consolas"/>
+        </w:rPr>
+      </w:pPr>
+      <w:r>
+        <w:rPr>
+          <w:rFonts w:cs="Consolas"/>
+          <w:b/>
+        </w:rPr>
+        <w:t>Edit publisher.</w:t>
+      </w:r>
+      <w:r>
+        <w:rPr>
+          <w:rFonts w:cs="Consolas"/>
+        </w:rPr>
+        <w:t xml:space="preserve"> Allows editing of various publisher attributes (primarily, name)</w:t>
+      </w:r>
+    </w:p>
+    <w:p>
+      <w:pPr>
+        <w:pStyle w:val="Heading2"/>
+      </w:pPr>
+      <w:r>
+        <w:lastRenderedPageBreak/>
+        <w:t>Customer Menu</w:t>
+      </w:r>
+    </w:p>
+    <w:p/>
+    <w:p>
+      <w:pPr>
+        <w:ind w:left="360"/>
+        <w:rPr>
+          <w:rFonts w:ascii="Consolas" w:hAnsi="Consolas" w:cs="Consolas"/>
+        </w:rPr>
+      </w:pPr>
+      <w:r>
+        <w:rPr>
+          <w:rFonts w:ascii="Consolas" w:hAnsi="Consolas" w:cs="Consolas"/>
+        </w:rPr>
+        <w:t>Customer Menu</w:t>
+      </w:r>
+    </w:p>
+    <w:p>
+      <w:pPr>
+        <w:ind w:left="360"/>
+        <w:rPr>
+          <w:rFonts w:ascii="Consolas" w:hAnsi="Consolas" w:cs="Consolas"/>
+        </w:rPr>
+      </w:pPr>
+      <w:r>
+        <w:rPr>
+          <w:rFonts w:ascii="Consolas" w:hAnsi="Consolas" w:cs="Consolas"/>
+        </w:rPr>
+        <w:t>1) Back to main</w:t>
+      </w:r>
+    </w:p>
+    <w:p>
+      <w:pPr>
+        <w:ind w:left="360"/>
+        <w:rPr>
+          <w:rFonts w:ascii="Consolas" w:hAnsi="Consolas" w:cs="Consolas"/>
+        </w:rPr>
+      </w:pPr>
+      <w:r>
+        <w:rPr>
+          <w:rFonts w:ascii="Consolas" w:hAnsi="Consolas" w:cs="Consolas"/>
+        </w:rPr>
+        <w:t>2) View my Orders</w:t>
+      </w:r>
+    </w:p>
+    <w:p>
+      <w:pPr>
+        <w:ind w:left="360"/>
+        <w:rPr>
+          <w:rFonts w:ascii="Consolas" w:hAnsi="Consolas" w:cs="Consolas"/>
+        </w:rPr>
+      </w:pPr>
+      <w:r>
+        <w:rPr>
+          <w:rFonts w:ascii="Consolas" w:hAnsi="Consolas" w:cs="Consolas"/>
+        </w:rPr>
+        <w:t>3) Update my Account</w:t>
+      </w:r>
+    </w:p>
+    <w:p>
+      <w:pPr>
+        <w:ind w:left="360"/>
+        <w:rPr>
+          <w:rFonts w:ascii="Consolas" w:hAnsi="Consolas" w:cs="Consolas"/>
+        </w:rPr>
+      </w:pPr>
+      <w:r>
+        <w:rPr>
+          <w:rFonts w:ascii="Consolas" w:hAnsi="Consolas" w:cs="Consolas"/>
+        </w:rPr>
+        <w:t>4) Check Stock</w:t>
+      </w:r>
+    </w:p>
+    <w:p>
+      <w:pPr>
+        <w:ind w:left="360"/>
+        <w:rPr>
+          <w:rFonts w:ascii="Consolas" w:hAnsi="Consolas" w:cs="Consolas"/>
+        </w:rPr>
+      </w:pPr>
+      <w:r>
+        <w:rPr>
+          <w:rFonts w:ascii="Consolas" w:hAnsi="Consolas" w:cs="Consolas"/>
+        </w:rPr>
+        <w:t>5) Purchase Item</w:t>
+      </w:r>
+      <w:r>
+        <w:rPr>
+          <w:rFonts w:ascii="Consolas" w:hAnsi="Consolas" w:cs="Consolas"/>
+        </w:rPr>
+        <w:t>s</w:t>
+      </w:r>
+    </w:p>
+    <w:p>
+      <w:pPr>
+        <w:ind w:left="360"/>
+        <w:rPr>
+          <w:rFonts w:ascii="Consolas" w:hAnsi="Consolas" w:cs="Consolas"/>
+        </w:rPr>
+      </w:pPr>
+      <w:r>
+        <w:rPr>
+          <w:rFonts w:ascii="Consolas" w:hAnsi="Consolas" w:cs="Consolas"/>
+        </w:rPr>
+        <w:t>6) Search</w:t>
+      </w:r>
+    </w:p>
+    <w:p>
+      <w:pPr>
+        <w:ind w:left="360"/>
+        <w:rPr>
+          <w:rFonts w:ascii="Consolas" w:hAnsi="Consolas" w:cs="Consolas"/>
+        </w:rPr>
+      </w:pPr>
+      <w:r>
+        <w:rPr>
+          <w:rFonts w:ascii="Consolas" w:hAnsi="Consolas" w:cs="Consolas"/>
+        </w:rPr>
+        <w:t>7) Add to Cart</w:t>
+      </w:r>
+    </w:p>
+    <w:p>
+      <w:pPr>
+        <w:ind w:left="360"/>
+        <w:rPr>
+          <w:rFonts w:ascii="Consolas" w:hAnsi="Consolas" w:cs="Consolas"/>
+        </w:rPr>
+      </w:pPr>
+      <w:r>
+        <w:rPr>
+          <w:rFonts w:ascii="Consolas" w:hAnsi="Consolas" w:cs="Consolas"/>
+        </w:rPr>
+        <w:t>8) See Cart</w:t>
+      </w:r>
+    </w:p>
+    <w:p>
+      <w:pPr>
+        <w:ind w:left="360"/>
+        <w:rPr>
+          <w:rFonts w:ascii="Consolas" w:hAnsi="Consolas" w:cs="Consolas"/>
+        </w:rPr>
+      </w:pPr>
+      <w:r>
+        <w:rPr>
+          <w:rFonts w:ascii="Consolas" w:hAnsi="Consolas" w:cs="Consolas"/>
+        </w:rPr>
+        <w:t>9) Clear Cart</w:t>
+      </w:r>
+    </w:p>
+    <w:p>
+      <w:pPr>
+        <w:ind w:left="360"/>
+        <w:rPr>
+          <w:rFonts w:ascii="Consolas" w:hAnsi="Consolas" w:cs="Consolas"/>
+        </w:rPr>
+      </w:pPr>
+      <w:r>
+        <w:rPr>
+          <w:rFonts w:ascii="Consolas" w:hAnsi="Consolas" w:cs="Consolas"/>
+        </w:rPr>
+        <w:t>10) See full product details</w:t>
+      </w:r>
+    </w:p>
+    <w:p>
+      <w:pPr>
+        <w:pStyle w:val="ListParagraph"/>
+        <w:numPr>
+          <w:ilvl w:val="0"/>
+          <w:numId w:val="2"/>
+        </w:numPr>
+        <w:rPr>
+          <w:rFonts w:cs="Consolas"/>
+        </w:rPr>
+      </w:pPr>
+      <w:r>
+        <w:rPr>
+          <w:rFonts w:cs="Consolas"/>
+          <w:b/>
+        </w:rPr>
+        <w:t xml:space="preserve">Back to main. </w:t>
+      </w:r>
+      <w:r>
+        <w:rPr>
+          <w:rFonts w:cs="Consolas"/>
+        </w:rPr>
+        <w:t>Provides a way back to the main start menu, similar to admin mode.</w:t>
+      </w:r>
+    </w:p>
+    <w:p>
+      <w:pPr>
+        <w:pStyle w:val="ListParagraph"/>
+        <w:numPr>
+          <w:ilvl w:val="0"/>
+          <w:numId w:val="2"/>
+        </w:numPr>
+        <w:rPr>
+          <w:rFonts w:cs="Consolas"/>
+        </w:rPr>
+      </w:pPr>
+      <w:r>
+        <w:rPr>
+          <w:rFonts w:cs="Consolas"/>
+          <w:b/>
+        </w:rPr>
+        <w:t>View my orders.</w:t>
+      </w:r>
+      <w:r>
+        <w:rPr>
+          <w:rFonts w:cs="Consolas"/>
+        </w:rPr>
+        <w:t xml:space="preserve"> Allows a particular customer who is logged in to view their orders.</w:t>
+      </w:r>
+    </w:p>
+    <w:p>
+      <w:pPr>
+        <w:pStyle w:val="ListParagraph"/>
+        <w:numPr>
+          <w:ilvl w:val="0"/>
+          <w:numId w:val="2"/>
+        </w:numPr>
+        <w:rPr>
+          <w:rFonts w:cs="Consolas"/>
+        </w:rPr>
+      </w:pPr>
+      <w:r>
+        <w:rPr>
+          <w:rFonts w:cs="Consolas"/>
+          <w:b/>
+        </w:rPr>
+        <w:t>Update my account.</w:t>
+      </w:r>
+      <w:r>
+        <w:rPr>
+          <w:rFonts w:cs="Consolas"/>
+        </w:rPr>
+        <w:t xml:space="preserve"> Allows the currently logged in user to change stuff, such as their name and address. </w:t>
+      </w:r>
+    </w:p>
+    <w:p>
+      <w:pPr>
+        <w:pStyle w:val="ListParagraph"/>
+        <w:numPr>
+          <w:ilvl w:val="0"/>
+          <w:numId w:val="2"/>
+        </w:numPr>
+        <w:rPr>
+          <w:rFonts w:cs="Consolas"/>
+        </w:rPr>
+      </w:pPr>
+      <w:r>
+        <w:rPr>
+          <w:rFonts w:cs="Consolas"/>
+          <w:b/>
+        </w:rPr>
+        <w:t>Check stock.</w:t>
+      </w:r>
+      <w:r>
+        <w:rPr>
+          <w:rFonts w:cs="Consolas"/>
+        </w:rPr>
+        <w:t xml:space="preserve"> Allows a user to check the stock of a particular product.</w:t>
+      </w:r>
+    </w:p>
+    <w:p>
+      <w:pPr>
+        <w:pStyle w:val="ListParagraph"/>
+        <w:numPr>
+          <w:ilvl w:val="0"/>
+          <w:numId w:val="2"/>
+        </w:numPr>
+        <w:rPr>
+          <w:rFonts w:cs="Consolas"/>
+        </w:rPr>
+      </w:pPr>
+      <w:r>
+        <w:rPr>
+          <w:rFonts w:cs="Consolas"/>
+          <w:b/>
+        </w:rPr>
+        <w:t>Purchase items.</w:t>
+      </w:r>
+      <w:r>
+        <w:rPr>
+          <w:rFonts w:cs="Consolas"/>
+        </w:rPr>
+        <w:t xml:space="preserve"> Allows the user to purchase everything inside their cart, it will also clear their cart.</w:t>
+      </w:r>
+    </w:p>
+    <w:p>
+      <w:pPr>
+        <w:pStyle w:val="ListParagraph"/>
+        <w:numPr>
+          <w:ilvl w:val="0"/>
+          <w:numId w:val="2"/>
+        </w:numPr>
+        <w:rPr>
+          <w:rFonts w:cs="Consolas"/>
+          <w:b/>
+        </w:rPr>
+      </w:pPr>
+      <w:r>
+        <w:rPr>
+          <w:rFonts w:cs="Consolas"/>
+          <w:b/>
+        </w:rPr>
+        <w:t xml:space="preserve">Search. </w:t>
+      </w:r>
+      <w:r>
+        <w:rPr>
+          <w:rFonts w:cs="Consolas"/>
+        </w:rPr>
+        <w:t>Allows the user to search for products to buy</w:t>
+      </w:r>
+    </w:p>
+    <w:p>
+      <w:pPr>
+        <w:pStyle w:val="ListParagraph"/>
+        <w:numPr>
+          <w:ilvl w:val="0"/>
+          <w:numId w:val="2"/>
+        </w:numPr>
+        <w:rPr>
+          <w:rFonts w:cs="Consolas"/>
+          <w:b/>
+        </w:rPr>
+      </w:pPr>
+      <w:r>
+        <w:rPr>
+          <w:rFonts w:cs="Consolas"/>
+          <w:b/>
+        </w:rPr>
+        <w:t>Add to cart.</w:t>
+      </w:r>
+      <w:r>
+        <w:rPr>
+          <w:rFonts w:cs="Consolas"/>
+        </w:rPr>
+        <w:t xml:space="preserve"> Allows the user to add some products to their cart</w:t>
+      </w:r>
+    </w:p>
+    <w:p>
+      <w:pPr>
+        <w:pStyle w:val="ListParagraph"/>
+        <w:numPr>
+          <w:ilvl w:val="0"/>
+          <w:numId w:val="2"/>
+        </w:numPr>
+        <w:rPr>
+          <w:rFonts w:cs="Consolas"/>
+          <w:b/>
+        </w:rPr>
+      </w:pPr>
+      <w:r>
+        <w:rPr>
+          <w:rFonts w:cs="Consolas"/>
+          <w:b/>
+        </w:rPr>
+        <w:t>See cart.</w:t>
+      </w:r>
+      <w:r>
+        <w:rPr>
+          <w:rFonts w:cs="Consolas"/>
+        </w:rPr>
+        <w:t xml:space="preserve"> Allows the user to look at what is currently inside their cart</w:t>
+      </w:r>
+    </w:p>
+    <w:p>
+      <w:pPr>
+        <w:pStyle w:val="ListParagraph"/>
+        <w:numPr>
+          <w:ilvl w:val="0"/>
+          <w:numId w:val="2"/>
+        </w:numPr>
+        <w:rPr>
+          <w:rFonts w:cs="Consolas"/>
+          <w:b/>
+        </w:rPr>
+      </w:pPr>
+      <w:r>
+        <w:rPr>
+          <w:rFonts w:cs="Consolas"/>
+          <w:b/>
+        </w:rPr>
+        <w:t>Clear cart.</w:t>
+      </w:r>
+      <w:r>
+        <w:rPr>
+          <w:rFonts w:cs="Consolas"/>
+        </w:rPr>
+        <w:t xml:space="preserve"> Allows the user to abandon their and remove everything</w:t>
+      </w:r>
+    </w:p>
+    <w:p>
+      <w:pPr>
+        <w:rPr>
+          <w:rFonts w:cs="Consolas"/>
+          <w:b/>
+        </w:rPr>
+      </w:pPr>
       <w:bookmarkStart w:id="0" w:name="_GoBack"/>
       <w:bookmarkEnd w:id="0"/>
     </w:p>
-    <w:p>
-      <w:pPr>
-        <w:pStyle w:val="Heading1"/>
-      </w:pPr>
-      <w:r>
-        <w:t>Navigating The Application</w:t>
-      </w:r>
-    </w:p>
-    <w:p>
-      <w:r>
-        <w:t>The application works by navigating a set of states and utilizing their menu options. This particular implementation of the application only has 3 distinct states: Home, Customer Menu, and Administrator Menu. In particular, they allow numeric input to execute and navigate. Consider the following menu from initial run:</w:t>
-      </w:r>
-      <w:r>
-        <w:br/>
-      </w:r>
-    </w:p>
-    <w:p>
-      <w:pPr>
-        <w:rPr>
-          <w:rFonts w:ascii="Consolas" w:hAnsi="Consolas" w:cs="Consolas"/>
-        </w:rPr>
-      </w:pPr>
-      <w:r>
-        <w:rPr>
-          <w:rFonts w:ascii="Consolas" w:hAnsi="Consolas" w:cs="Consolas"/>
-        </w:rPr>
-        <w:t>*** Application has begun. At any menu, simply type 'q' to quit the application. ***</w:t>
-      </w:r>
-    </w:p>
-    <w:p>
-      <w:pPr>
-        <w:rPr>
-          <w:rFonts w:ascii="Consolas" w:hAnsi="Consolas" w:cs="Consolas"/>
-        </w:rPr>
-      </w:pPr>
-    </w:p>
-    <w:p>
-      <w:pPr>
-        <w:rPr>
-          <w:rFonts w:ascii="Consolas" w:hAnsi="Consolas" w:cs="Consolas"/>
-        </w:rPr>
-      </w:pPr>
-      <w:r>
-        <w:rPr>
-          <w:rFonts w:ascii="Consolas" w:hAnsi="Consolas" w:cs="Consolas"/>
-        </w:rPr>
-        <w:t>Start Menu State</w:t>
-      </w:r>
-    </w:p>
-    <w:p>
-      <w:pPr>
-        <w:rPr>
-          <w:rFonts w:ascii="Consolas" w:hAnsi="Consolas" w:cs="Consolas"/>
-        </w:rPr>
-      </w:pPr>
-      <w:r>
-        <w:rPr>
-          <w:rFonts w:ascii="Consolas" w:hAnsi="Consolas" w:cs="Consolas"/>
-        </w:rPr>
-        <w:t>1) Administration Mode</w:t>
-      </w:r>
-    </w:p>
-    <w:p>
-      <w:pPr>
-        <w:rPr>
-          <w:rFonts w:ascii="Consolas" w:hAnsi="Consolas" w:cs="Consolas"/>
-        </w:rPr>
-      </w:pPr>
-      <w:r>
-        <w:rPr>
-          <w:rFonts w:ascii="Consolas" w:hAnsi="Consolas" w:cs="Consolas"/>
-        </w:rPr>
-        <w:t>2) Customer Mode</w:t>
-      </w:r>
-    </w:p>
-    <w:p>
-      <w:pPr>
-        <w:rPr>
-          <w:rFonts w:ascii="Consolas" w:hAnsi="Consolas" w:cs="Consolas"/>
-        </w:rPr>
-      </w:pPr>
-      <w:r>
-        <w:rPr>
-          <w:rFonts w:ascii="Consolas" w:hAnsi="Consolas" w:cs="Consolas"/>
-        </w:rPr>
-        <w:t>Choice:</w:t>
-      </w:r>
-    </w:p>
-    <w:p>
-      <w:pPr>
-        <w:rPr>
-          <w:rFonts w:ascii="Consolas" w:hAnsi="Consolas" w:cs="Consolas"/>
-        </w:rPr>
-      </w:pPr>
-    </w:p>
-    <w:p>
-      <w:pPr>
-        <w:rPr>
-          <w:rFonts w:ascii="Consolas" w:hAnsi="Consolas" w:cs="Consolas"/>
-        </w:rPr>
-      </w:pPr>
-      <w:r>
-        <w:t>From this</w:t>
-      </w:r>
-      <w:r>
-        <w:t>,</w:t>
-      </w:r>
-      <w:r>
-        <w:t xml:space="preserve"> you can simply select a numeric option to begin your choices. As indicated, simply press ‘q’ at any time to quit.</w:t>
-      </w:r>
-    </w:p>
     <w:sectPr>
-      <w:headerReference w:type="default" r:id="rId7"/>
+      <w:headerReference w:type="default" r:id="rId9"/>
+      <w:footerReference w:type="default" r:id="rId10"/>
       <w:pgSz w:w="12240" w:h="15840"/>
       <w:pgMar w:top="1440" w:right="1440" w:bottom="1440" w:left="1440" w:header="720" w:footer="720" w:gutter="0"/>
       <w:cols w:space="720"/>
@@ -254,6 +1297,59 @@
     </w:p>
   </w:endnote>
 </w:endnotes>
+</file>
+
+<file path=word/footer1.xml><?xml version="1.0" encoding="utf-8"?>
+<w:ftr xmlns:wpc="http://schemas.microsoft.com/office/word/2010/wordprocessingCanvas" xmlns:mc="http://schemas.openxmlformats.org/markup-compatibility/2006" xmlns:o="urn:schemas-microsoft-com:office:office" xmlns:r="http://schemas.openxmlformats.org/officeDocument/2006/relationships" xmlns:m="http://schemas.openxmlformats.org/officeDocument/2006/math" xmlns:v="urn:schemas-microsoft-com:vml" xmlns:wp14="http://schemas.microsoft.com/office/word/2010/wordprocessingDrawing" xmlns:wp="http://schemas.openxmlformats.org/drawingml/2006/wordprocessingDrawing" xmlns:w10="urn:schemas-microsoft-com:office:word" xmlns:w="http://schemas.openxmlformats.org/wordprocessingml/2006/main" xmlns:w14="http://schemas.microsoft.com/office/word/2010/wordml" xmlns:wpg="http://schemas.microsoft.com/office/word/2010/wordprocessingGroup" xmlns:wpi="http://schemas.microsoft.com/office/word/2010/wordprocessingInk" xmlns:wne="http://schemas.microsoft.com/office/word/2006/wordml" xmlns:wps="http://schemas.microsoft.com/office/word/2010/wordprocessingShape" mc:Ignorable="w14 wp14">
+  <w:sdt>
+    <w:sdtPr>
+      <w:id w:val="45578847"/>
+      <w:docPartObj>
+        <w:docPartGallery w:val="Page Numbers (Bottom of Page)"/>
+        <w:docPartUnique/>
+      </w:docPartObj>
+    </w:sdtPr>
+    <w:sdtEndPr>
+      <w:rPr>
+        <w:noProof/>
+      </w:rPr>
+    </w:sdtEndPr>
+    <w:sdtContent>
+      <w:p>
+        <w:pPr>
+          <w:pStyle w:val="Footer"/>
+          <w:jc w:val="center"/>
+        </w:pPr>
+        <w:r>
+          <w:fldChar w:fldCharType="begin"/>
+        </w:r>
+        <w:r>
+          <w:instrText xml:space="preserve"> PAGE   \* MERGEFORMAT </w:instrText>
+        </w:r>
+        <w:r>
+          <w:fldChar w:fldCharType="separate"/>
+        </w:r>
+        <w:r>
+          <w:rPr>
+            <w:noProof/>
+          </w:rPr>
+          <w:t>4</w:t>
+        </w:r>
+        <w:r>
+          <w:rPr>
+            <w:noProof/>
+          </w:rPr>
+          <w:fldChar w:fldCharType="end"/>
+        </w:r>
+      </w:p>
+    </w:sdtContent>
+  </w:sdt>
+  <w:p>
+    <w:pPr>
+      <w:pStyle w:val="Footer"/>
+    </w:pPr>
+  </w:p>
+</w:ftr>
 </file>
 
 <file path=word/footnotes.xml><?xml version="1.0" encoding="utf-8"?>
@@ -309,7 +1405,21 @@
         <w:bCs/>
       </w:rPr>
       <w:tab/>
-      <w:t xml:space="preserve">                              Vaughan Hilts, Brandon Smith       </w:t>
+      <w:t xml:space="preserve">                              </w:t>
+    </w:r>
+    <w:r>
+      <w:rPr>
+        <w:b/>
+        <w:bCs/>
+      </w:rPr>
+      <w:t xml:space="preserve">                                          </w:t>
+    </w:r>
+    <w:r>
+      <w:rPr>
+        <w:b/>
+        <w:bCs/>
+      </w:rPr>
+      <w:t xml:space="preserve">Vaughan Hilts, Brandon Smith       </w:t>
     </w:r>
   </w:p>
   <w:p>
@@ -318,6 +1428,243 @@
     </w:pPr>
   </w:p>
 </w:hdr>
+</file>
+
+<file path=word/numbering.xml><?xml version="1.0" encoding="utf-8"?>
+<w:numbering xmlns:wpc="http://schemas.microsoft.com/office/word/2010/wordprocessingCanvas" xmlns:mc="http://schemas.openxmlformats.org/markup-compatibility/2006" xmlns:o="urn:schemas-microsoft-com:office:office" xmlns:r="http://schemas.openxmlformats.org/officeDocument/2006/relationships" xmlns:m="http://schemas.openxmlformats.org/officeDocument/2006/math" xmlns:v="urn:schemas-microsoft-com:vml" xmlns:wp14="http://schemas.microsoft.com/office/word/2010/wordprocessingDrawing" xmlns:wp="http://schemas.openxmlformats.org/drawingml/2006/wordprocessingDrawing" xmlns:w10="urn:schemas-microsoft-com:office:word" xmlns:w="http://schemas.openxmlformats.org/wordprocessingml/2006/main" xmlns:w14="http://schemas.microsoft.com/office/word/2010/wordml" xmlns:wpg="http://schemas.microsoft.com/office/word/2010/wordprocessingGroup" xmlns:wpi="http://schemas.microsoft.com/office/word/2010/wordprocessingInk" xmlns:wne="http://schemas.microsoft.com/office/word/2006/wordml" xmlns:wps="http://schemas.microsoft.com/office/word/2010/wordprocessingShape" mc:Ignorable="w14 wp14">
+  <w:abstractNum w:abstractNumId="0">
+    <w:nsid w:val="256D0EB4"/>
+    <w:multiLevelType w:val="hybridMultilevel"/>
+    <w:tmpl w:val="7FC65320"/>
+    <w:lvl w:ilvl="0" w:tplc="04090001">
+      <w:start w:val="1"/>
+      <w:numFmt w:val="bullet"/>
+      <w:lvlText w:val=""/>
+      <w:lvlJc w:val="left"/>
+      <w:pPr>
+        <w:ind w:left="1080" w:hanging="360"/>
+      </w:pPr>
+      <w:rPr>
+        <w:rFonts w:ascii="Symbol" w:hAnsi="Symbol" w:hint="default"/>
+      </w:rPr>
+    </w:lvl>
+    <w:lvl w:ilvl="1" w:tplc="04090003" w:tentative="1">
+      <w:start w:val="1"/>
+      <w:numFmt w:val="bullet"/>
+      <w:lvlText w:val="o"/>
+      <w:lvlJc w:val="left"/>
+      <w:pPr>
+        <w:ind w:left="1800" w:hanging="360"/>
+      </w:pPr>
+      <w:rPr>
+        <w:rFonts w:ascii="Courier New" w:hAnsi="Courier New" w:cs="Courier New" w:hint="default"/>
+      </w:rPr>
+    </w:lvl>
+    <w:lvl w:ilvl="2" w:tplc="04090005" w:tentative="1">
+      <w:start w:val="1"/>
+      <w:numFmt w:val="bullet"/>
+      <w:lvlText w:val=""/>
+      <w:lvlJc w:val="left"/>
+      <w:pPr>
+        <w:ind w:left="2520" w:hanging="360"/>
+      </w:pPr>
+      <w:rPr>
+        <w:rFonts w:ascii="Wingdings" w:hAnsi="Wingdings" w:hint="default"/>
+      </w:rPr>
+    </w:lvl>
+    <w:lvl w:ilvl="3" w:tplc="04090001" w:tentative="1">
+      <w:start w:val="1"/>
+      <w:numFmt w:val="bullet"/>
+      <w:lvlText w:val=""/>
+      <w:lvlJc w:val="left"/>
+      <w:pPr>
+        <w:ind w:left="3240" w:hanging="360"/>
+      </w:pPr>
+      <w:rPr>
+        <w:rFonts w:ascii="Symbol" w:hAnsi="Symbol" w:hint="default"/>
+      </w:rPr>
+    </w:lvl>
+    <w:lvl w:ilvl="4" w:tplc="04090003" w:tentative="1">
+      <w:start w:val="1"/>
+      <w:numFmt w:val="bullet"/>
+      <w:lvlText w:val="o"/>
+      <w:lvlJc w:val="left"/>
+      <w:pPr>
+        <w:ind w:left="3960" w:hanging="360"/>
+      </w:pPr>
+      <w:rPr>
+        <w:rFonts w:ascii="Courier New" w:hAnsi="Courier New" w:cs="Courier New" w:hint="default"/>
+      </w:rPr>
+    </w:lvl>
+    <w:lvl w:ilvl="5" w:tplc="04090005" w:tentative="1">
+      <w:start w:val="1"/>
+      <w:numFmt w:val="bullet"/>
+      <w:lvlText w:val=""/>
+      <w:lvlJc w:val="left"/>
+      <w:pPr>
+        <w:ind w:left="4680" w:hanging="360"/>
+      </w:pPr>
+      <w:rPr>
+        <w:rFonts w:ascii="Wingdings" w:hAnsi="Wingdings" w:hint="default"/>
+      </w:rPr>
+    </w:lvl>
+    <w:lvl w:ilvl="6" w:tplc="04090001" w:tentative="1">
+      <w:start w:val="1"/>
+      <w:numFmt w:val="bullet"/>
+      <w:lvlText w:val=""/>
+      <w:lvlJc w:val="left"/>
+      <w:pPr>
+        <w:ind w:left="5400" w:hanging="360"/>
+      </w:pPr>
+      <w:rPr>
+        <w:rFonts w:ascii="Symbol" w:hAnsi="Symbol" w:hint="default"/>
+      </w:rPr>
+    </w:lvl>
+    <w:lvl w:ilvl="7" w:tplc="04090003" w:tentative="1">
+      <w:start w:val="1"/>
+      <w:numFmt w:val="bullet"/>
+      <w:lvlText w:val="o"/>
+      <w:lvlJc w:val="left"/>
+      <w:pPr>
+        <w:ind w:left="6120" w:hanging="360"/>
+      </w:pPr>
+      <w:rPr>
+        <w:rFonts w:ascii="Courier New" w:hAnsi="Courier New" w:cs="Courier New" w:hint="default"/>
+      </w:rPr>
+    </w:lvl>
+    <w:lvl w:ilvl="8" w:tplc="04090005" w:tentative="1">
+      <w:start w:val="1"/>
+      <w:numFmt w:val="bullet"/>
+      <w:lvlText w:val=""/>
+      <w:lvlJc w:val="left"/>
+      <w:pPr>
+        <w:ind w:left="6840" w:hanging="360"/>
+      </w:pPr>
+      <w:rPr>
+        <w:rFonts w:ascii="Wingdings" w:hAnsi="Wingdings" w:hint="default"/>
+      </w:rPr>
+    </w:lvl>
+  </w:abstractNum>
+  <w:abstractNum w:abstractNumId="1">
+    <w:nsid w:val="611A6329"/>
+    <w:multiLevelType w:val="hybridMultilevel"/>
+    <w:tmpl w:val="C0BA3B84"/>
+    <w:lvl w:ilvl="0" w:tplc="04090001">
+      <w:start w:val="1"/>
+      <w:numFmt w:val="bullet"/>
+      <w:lvlText w:val=""/>
+      <w:lvlJc w:val="left"/>
+      <w:pPr>
+        <w:ind w:left="720" w:hanging="360"/>
+      </w:pPr>
+      <w:rPr>
+        <w:rFonts w:ascii="Symbol" w:hAnsi="Symbol" w:hint="default"/>
+      </w:rPr>
+    </w:lvl>
+    <w:lvl w:ilvl="1" w:tplc="04090003" w:tentative="1">
+      <w:start w:val="1"/>
+      <w:numFmt w:val="bullet"/>
+      <w:lvlText w:val="o"/>
+      <w:lvlJc w:val="left"/>
+      <w:pPr>
+        <w:ind w:left="1440" w:hanging="360"/>
+      </w:pPr>
+      <w:rPr>
+        <w:rFonts w:ascii="Courier New" w:hAnsi="Courier New" w:cs="Courier New" w:hint="default"/>
+      </w:rPr>
+    </w:lvl>
+    <w:lvl w:ilvl="2" w:tplc="04090005" w:tentative="1">
+      <w:start w:val="1"/>
+      <w:numFmt w:val="bullet"/>
+      <w:lvlText w:val=""/>
+      <w:lvlJc w:val="left"/>
+      <w:pPr>
+        <w:ind w:left="2160" w:hanging="360"/>
+      </w:pPr>
+      <w:rPr>
+        <w:rFonts w:ascii="Wingdings" w:hAnsi="Wingdings" w:hint="default"/>
+      </w:rPr>
+    </w:lvl>
+    <w:lvl w:ilvl="3" w:tplc="04090001" w:tentative="1">
+      <w:start w:val="1"/>
+      <w:numFmt w:val="bullet"/>
+      <w:lvlText w:val=""/>
+      <w:lvlJc w:val="left"/>
+      <w:pPr>
+        <w:ind w:left="2880" w:hanging="360"/>
+      </w:pPr>
+      <w:rPr>
+        <w:rFonts w:ascii="Symbol" w:hAnsi="Symbol" w:hint="default"/>
+      </w:rPr>
+    </w:lvl>
+    <w:lvl w:ilvl="4" w:tplc="04090003" w:tentative="1">
+      <w:start w:val="1"/>
+      <w:numFmt w:val="bullet"/>
+      <w:lvlText w:val="o"/>
+      <w:lvlJc w:val="left"/>
+      <w:pPr>
+        <w:ind w:left="3600" w:hanging="360"/>
+      </w:pPr>
+      <w:rPr>
+        <w:rFonts w:ascii="Courier New" w:hAnsi="Courier New" w:cs="Courier New" w:hint="default"/>
+      </w:rPr>
+    </w:lvl>
+    <w:lvl w:ilvl="5" w:tplc="04090005" w:tentative="1">
+      <w:start w:val="1"/>
+      <w:numFmt w:val="bullet"/>
+      <w:lvlText w:val=""/>
+      <w:lvlJc w:val="left"/>
+      <w:pPr>
+        <w:ind w:left="4320" w:hanging="360"/>
+      </w:pPr>
+      <w:rPr>
+        <w:rFonts w:ascii="Wingdings" w:hAnsi="Wingdings" w:hint="default"/>
+      </w:rPr>
+    </w:lvl>
+    <w:lvl w:ilvl="6" w:tplc="04090001" w:tentative="1">
+      <w:start w:val="1"/>
+      <w:numFmt w:val="bullet"/>
+      <w:lvlText w:val=""/>
+      <w:lvlJc w:val="left"/>
+      <w:pPr>
+        <w:ind w:left="5040" w:hanging="360"/>
+      </w:pPr>
+      <w:rPr>
+        <w:rFonts w:ascii="Symbol" w:hAnsi="Symbol" w:hint="default"/>
+      </w:rPr>
+    </w:lvl>
+    <w:lvl w:ilvl="7" w:tplc="04090003" w:tentative="1">
+      <w:start w:val="1"/>
+      <w:numFmt w:val="bullet"/>
+      <w:lvlText w:val="o"/>
+      <w:lvlJc w:val="left"/>
+      <w:pPr>
+        <w:ind w:left="5760" w:hanging="360"/>
+      </w:pPr>
+      <w:rPr>
+        <w:rFonts w:ascii="Courier New" w:hAnsi="Courier New" w:cs="Courier New" w:hint="default"/>
+      </w:rPr>
+    </w:lvl>
+    <w:lvl w:ilvl="8" w:tplc="04090005" w:tentative="1">
+      <w:start w:val="1"/>
+      <w:numFmt w:val="bullet"/>
+      <w:lvlText w:val=""/>
+      <w:lvlJc w:val="left"/>
+      <w:pPr>
+        <w:ind w:left="6480" w:hanging="360"/>
+      </w:pPr>
+      <w:rPr>
+        <w:rFonts w:ascii="Wingdings" w:hAnsi="Wingdings" w:hint="default"/>
+      </w:rPr>
+    </w:lvl>
+  </w:abstractNum>
+  <w:num w:numId="1">
+    <w:abstractNumId w:val="1"/>
+  </w:num>
+  <w:num w:numId="2">
+    <w:abstractNumId w:val="0"/>
+  </w:num>
+</w:numbering>
 </file>
 
 <file path=word/styles.xml><?xml version="1.0" encoding="utf-8"?>
@@ -506,7 +1853,6 @@
     <w:next w:val="Normal"/>
     <w:link w:val="Heading2Char"/>
     <w:uiPriority w:val="9"/>
-    <w:semiHidden/>
     <w:unhideWhenUsed/>
     <w:qFormat/>
     <w:rsid w:val="005554B4"/>
@@ -820,7 +2166,6 @@
     <w:basedOn w:val="DefaultParagraphFont"/>
     <w:link w:val="Heading2"/>
     <w:uiPriority w:val="9"/>
-    <w:semiHidden/>
     <w:rsid w:val="005554B4"/>
     <w:rPr>
       <w:smallCaps/>
@@ -933,7 +2278,6 @@
     <w:basedOn w:val="Normal"/>
     <w:next w:val="Normal"/>
     <w:uiPriority w:val="35"/>
-    <w:semiHidden/>
     <w:unhideWhenUsed/>
     <w:qFormat/>
     <w:rsid w:val="005554B4"/>
@@ -1379,7 +2723,6 @@
     <w:next w:val="Normal"/>
     <w:link w:val="Heading2Char"/>
     <w:uiPriority w:val="9"/>
-    <w:semiHidden/>
     <w:unhideWhenUsed/>
     <w:qFormat/>
     <w:rsid w:val="005554B4"/>
@@ -1693,7 +3036,6 @@
     <w:basedOn w:val="DefaultParagraphFont"/>
     <w:link w:val="Heading2"/>
     <w:uiPriority w:val="9"/>
-    <w:semiHidden/>
     <w:rsid w:val="005554B4"/>
     <w:rPr>
       <w:smallCaps/>
@@ -1806,7 +3148,6 @@
     <w:basedOn w:val="Normal"/>
     <w:next w:val="Normal"/>
     <w:uiPriority w:val="35"/>
-    <w:semiHidden/>
     <w:unhideWhenUsed/>
     <w:qFormat/>
     <w:rsid w:val="005554B4"/>
@@ -2064,6 +3405,517 @@
     </w:rPr>
   </w:style>
 </w:styles>
+</file>
+
+<file path=word/glossary/document.xml><?xml version="1.0" encoding="utf-8"?>
+<w:glossaryDocument xmlns:wpc="http://schemas.microsoft.com/office/word/2010/wordprocessingCanvas" xmlns:mc="http://schemas.openxmlformats.org/markup-compatibility/2006" xmlns:o="urn:schemas-microsoft-com:office:office" xmlns:r="http://schemas.openxmlformats.org/officeDocument/2006/relationships" xmlns:m="http://schemas.openxmlformats.org/officeDocument/2006/math" xmlns:v="urn:schemas-microsoft-com:vml" xmlns:wp14="http://schemas.microsoft.com/office/word/2010/wordprocessingDrawing" xmlns:wp="http://schemas.openxmlformats.org/drawingml/2006/wordprocessingDrawing" xmlns:w10="urn:schemas-microsoft-com:office:word" xmlns:w="http://schemas.openxmlformats.org/wordprocessingml/2006/main" xmlns:w14="http://schemas.microsoft.com/office/word/2010/wordml" xmlns:wpg="http://schemas.microsoft.com/office/word/2010/wordprocessingGroup" xmlns:wpi="http://schemas.microsoft.com/office/word/2010/wordprocessingInk" xmlns:wne="http://schemas.microsoft.com/office/word/2006/wordml" xmlns:wps="http://schemas.microsoft.com/office/word/2010/wordprocessingShape" mc:Ignorable="w14 wp14"/>
+</file>
+
+<file path=word/glossary/fontTable.xml><?xml version="1.0" encoding="utf-8"?>
+<w:fonts xmlns:mc="http://schemas.openxmlformats.org/markup-compatibility/2006" xmlns:r="http://schemas.openxmlformats.org/officeDocument/2006/relationships" xmlns:w="http://schemas.openxmlformats.org/wordprocessingml/2006/main" xmlns:w14="http://schemas.microsoft.com/office/word/2010/wordml" mc:Ignorable="w14">
+  <w:font w:name="Symbol">
+    <w:panose1 w:val="05050102010706020507"/>
+    <w:charset w:val="02"/>
+    <w:family w:val="roman"/>
+    <w:pitch w:val="variable"/>
+    <w:sig w:usb0="00000000" w:usb1="10000000" w:usb2="00000000" w:usb3="00000000" w:csb0="80000000" w:csb1="00000000"/>
+  </w:font>
+  <w:font w:name="Times New Roman">
+    <w:panose1 w:val="02020603050405020304"/>
+    <w:charset w:val="00"/>
+    <w:family w:val="roman"/>
+    <w:pitch w:val="variable"/>
+    <w:sig w:usb0="E0002EFF" w:usb1="C0007843" w:usb2="00000009" w:usb3="00000000" w:csb0="000001FF" w:csb1="00000000"/>
+  </w:font>
+  <w:font w:name="Courier New">
+    <w:panose1 w:val="02070309020205020404"/>
+    <w:charset w:val="00"/>
+    <w:family w:val="modern"/>
+    <w:pitch w:val="fixed"/>
+    <w:sig w:usb0="E0002AFF" w:usb1="C0007843" w:usb2="00000009" w:usb3="00000000" w:csb0="000001FF" w:csb1="00000000"/>
+  </w:font>
+  <w:font w:name="Wingdings">
+    <w:panose1 w:val="05000000000000000000"/>
+    <w:charset w:val="02"/>
+    <w:family w:val="auto"/>
+    <w:pitch w:val="variable"/>
+    <w:sig w:usb0="00000000" w:usb1="10000000" w:usb2="00000000" w:usb3="00000000" w:csb0="80000000" w:csb1="00000000"/>
+  </w:font>
+  <w:font w:name="Calibri">
+    <w:panose1 w:val="020F0502020204030204"/>
+    <w:charset w:val="00"/>
+    <w:family w:val="swiss"/>
+    <w:pitch w:val="variable"/>
+    <w:sig w:usb0="E00002FF" w:usb1="4000ACFF" w:usb2="00000001" w:usb3="00000000" w:csb0="0000019F" w:csb1="00000000"/>
+  </w:font>
+  <w:font w:name="Mangal">
+    <w:panose1 w:val="02040503050203030202"/>
+    <w:charset w:val="00"/>
+    <w:family w:val="roman"/>
+    <w:pitch w:val="variable"/>
+    <w:sig w:usb0="00008003" w:usb1="00000000" w:usb2="00000000" w:usb3="00000000" w:csb0="00000001" w:csb1="00000000"/>
+  </w:font>
+  <w:font w:name="Arial Unicode MS">
+    <w:panose1 w:val="020B0604020202020204"/>
+    <w:charset w:val="80"/>
+    <w:family w:val="swiss"/>
+    <w:pitch w:val="variable"/>
+    <w:sig w:usb0="F7FFAFFF" w:usb1="E9DFFFFF" w:usb2="0000003F" w:usb3="00000000" w:csb0="003F01FF" w:csb1="00000000"/>
+  </w:font>
+  <w:font w:name="Tahoma">
+    <w:panose1 w:val="020B0604030504040204"/>
+    <w:charset w:val="00"/>
+    <w:family w:val="swiss"/>
+    <w:pitch w:val="variable"/>
+    <w:sig w:usb0="E1002EFF" w:usb1="C000605B" w:usb2="00000029" w:usb3="00000000" w:csb0="000101FF" w:csb1="00000000"/>
+  </w:font>
+  <w:font w:name="Cambria">
+    <w:panose1 w:val="02040503050406030204"/>
+    <w:charset w:val="00"/>
+    <w:family w:val="roman"/>
+    <w:pitch w:val="variable"/>
+    <w:sig w:usb0="E00002FF" w:usb1="400004FF" w:usb2="00000000" w:usb3="00000000" w:csb0="0000019F" w:csb1="00000000"/>
+  </w:font>
+  <w:font w:name="Consolas">
+    <w:panose1 w:val="020B0609020204030204"/>
+    <w:charset w:val="00"/>
+    <w:family w:val="modern"/>
+    <w:pitch w:val="fixed"/>
+    <w:sig w:usb0="E10002FF" w:usb1="4000FCFF" w:usb2="00000009" w:usb3="00000000" w:csb0="0000019F" w:csb1="00000000"/>
+  </w:font>
+</w:fonts>
+</file>
+
+<file path=word/glossary/settings.xml><?xml version="1.0" encoding="utf-8"?>
+<w:settings xmlns:mc="http://schemas.openxmlformats.org/markup-compatibility/2006" xmlns:o="urn:schemas-microsoft-com:office:office" xmlns:r="http://schemas.openxmlformats.org/officeDocument/2006/relationships" xmlns:m="http://schemas.openxmlformats.org/officeDocument/2006/math" xmlns:v="urn:schemas-microsoft-com:vml" xmlns:w10="urn:schemas-microsoft-com:office:word" xmlns:w="http://schemas.openxmlformats.org/wordprocessingml/2006/main" xmlns:w14="http://schemas.microsoft.com/office/word/2010/wordml" xmlns:sl="http://schemas.openxmlformats.org/schemaLibrary/2006/main" mc:Ignorable="w14">
+  <w:view w:val="normal"/>
+  <w:defaultTabStop w:val="720"/>
+  <w:characterSpacingControl w:val="doNotCompress"/>
+  <w:compat>
+    <w:useFELayout/>
+    <w:compatSetting w:name="compatibilityMode" w:uri="http://schemas.microsoft.com/office/word" w:val="14"/>
+    <w:compatSetting w:name="overrideTableStyleFontSizeAndJustification" w:uri="http://schemas.microsoft.com/office/word" w:val="1"/>
+    <w:compatSetting w:name="enableOpenTypeFeatures" w:uri="http://schemas.microsoft.com/office/word" w:val="1"/>
+    <w:compatSetting w:name="doNotFlipMirrorIndents" w:uri="http://schemas.microsoft.com/office/word" w:val="1"/>
+  </w:compat>
+  <w:rsids>
+    <w:rsidRoot w:val="009A35BF"/>
+    <w:rsid w:val="00280813"/>
+    <w:rsid w:val="009A35BF"/>
+  </w:rsids>
+  <m:mathPr>
+    <m:mathFont m:val="Cambria Math"/>
+    <m:brkBin m:val="before"/>
+    <m:brkBinSub m:val="--"/>
+    <m:smallFrac m:val="0"/>
+    <m:dispDef/>
+    <m:lMargin m:val="0"/>
+    <m:rMargin m:val="0"/>
+    <m:defJc m:val="centerGroup"/>
+    <m:wrapIndent m:val="1440"/>
+    <m:intLim m:val="subSup"/>
+    <m:naryLim m:val="undOvr"/>
+  </m:mathPr>
+  <w:themeFontLang w:val="en-US"/>
+  <w:clrSchemeMapping w:bg1="light1" w:t1="dark1" w:bg2="light2" w:t2="dark2" w:accent1="accent1" w:accent2="accent2" w:accent3="accent3" w:accent4="accent4" w:accent5="accent5" w:accent6="accent6" w:hyperlink="hyperlink" w:followedHyperlink="followedHyperlink"/>
+  <w:decimalSymbol w:val="."/>
+  <w:listSeparator w:val=","/>
+</w:settings>
+</file>
+
+<file path=word/glossary/styles.xml><?xml version="1.0" encoding="utf-8"?>
+<w:styles xmlns:mc="http://schemas.openxmlformats.org/markup-compatibility/2006" xmlns:r="http://schemas.openxmlformats.org/officeDocument/2006/relationships" xmlns:w="http://schemas.openxmlformats.org/wordprocessingml/2006/main" xmlns:w14="http://schemas.microsoft.com/office/word/2010/wordml" mc:Ignorable="w14">
+  <w:docDefaults>
+    <w:rPrDefault>
+      <w:rPr>
+        <w:rFonts w:asciiTheme="minorHAnsi" w:eastAsiaTheme="minorEastAsia" w:hAnsiTheme="minorHAnsi" w:cstheme="minorBidi"/>
+        <w:sz w:val="22"/>
+        <w:szCs w:val="22"/>
+        <w:lang w:val="en-US" w:eastAsia="en-US" w:bidi="ar-SA"/>
+      </w:rPr>
+    </w:rPrDefault>
+    <w:pPrDefault>
+      <w:pPr>
+        <w:spacing w:after="200" w:line="276" w:lineRule="auto"/>
+      </w:pPr>
+    </w:pPrDefault>
+  </w:docDefaults>
+  <w:latentStyles w:defLockedState="0" w:defUIPriority="99" w:defSemiHidden="1" w:defUnhideWhenUsed="1" w:defQFormat="0" w:count="267">
+    <w:lsdException w:name="Normal" w:semiHidden="0" w:uiPriority="0" w:unhideWhenUsed="0" w:qFormat="1"/>
+    <w:lsdException w:name="heading 1" w:semiHidden="0" w:uiPriority="9" w:unhideWhenUsed="0" w:qFormat="1"/>
+    <w:lsdException w:name="heading 2" w:uiPriority="9" w:qFormat="1"/>
+    <w:lsdException w:name="heading 3" w:uiPriority="9" w:qFormat="1"/>
+    <w:lsdException w:name="heading 4" w:uiPriority="9" w:qFormat="1"/>
+    <w:lsdException w:name="heading 5" w:uiPriority="9" w:qFormat="1"/>
+    <w:lsdException w:name="heading 6" w:uiPriority="9" w:qFormat="1"/>
+    <w:lsdException w:name="heading 7" w:uiPriority="9" w:qFormat="1"/>
+    <w:lsdException w:name="heading 8" w:uiPriority="9" w:qFormat="1"/>
+    <w:lsdException w:name="heading 9" w:uiPriority="9" w:qFormat="1"/>
+    <w:lsdException w:name="toc 1" w:uiPriority="39"/>
+    <w:lsdException w:name="toc 2" w:uiPriority="39"/>
+    <w:lsdException w:name="toc 3" w:uiPriority="39"/>
+    <w:lsdException w:name="toc 4" w:uiPriority="39"/>
+    <w:lsdException w:name="toc 5" w:uiPriority="39"/>
+    <w:lsdException w:name="toc 6" w:uiPriority="39"/>
+    <w:lsdException w:name="toc 7" w:uiPriority="39"/>
+    <w:lsdException w:name="toc 8" w:uiPriority="39"/>
+    <w:lsdException w:name="toc 9" w:uiPriority="39"/>
+    <w:lsdException w:name="caption" w:uiPriority="35" w:qFormat="1"/>
+    <w:lsdException w:name="Title" w:semiHidden="0" w:uiPriority="10" w:unhideWhenUsed="0" w:qFormat="1"/>
+    <w:lsdException w:name="Default Paragraph Font" w:uiPriority="1"/>
+    <w:lsdException w:name="Subtitle" w:semiHidden="0" w:uiPriority="11" w:unhideWhenUsed="0" w:qFormat="1"/>
+    <w:lsdException w:name="Strong" w:semiHidden="0" w:uiPriority="22" w:unhideWhenUsed="0" w:qFormat="1"/>
+    <w:lsdException w:name="Emphasis" w:semiHidden="0" w:uiPriority="20" w:unhideWhenUsed="0" w:qFormat="1"/>
+    <w:lsdException w:name="Table Grid" w:semiHidden="0" w:uiPriority="59" w:unhideWhenUsed="0"/>
+    <w:lsdException w:name="Placeholder Text" w:unhideWhenUsed="0"/>
+    <w:lsdException w:name="No Spacing" w:semiHidden="0" w:uiPriority="1" w:unhideWhenUsed="0" w:qFormat="1"/>
+    <w:lsdException w:name="Light Shading" w:semiHidden="0" w:uiPriority="60" w:unhideWhenUsed="0"/>
+    <w:lsdException w:name="Light List" w:semiHidden="0" w:uiPriority="61" w:unhideWhenUsed="0"/>
+    <w:lsdException w:name="Light Grid" w:semiHidden="0" w:uiPriority="62" w:unhideWhenUsed="0"/>
+    <w:lsdException w:name="Medium Shading 1" w:semiHidden="0" w:uiPriority="63" w:unhideWhenUsed="0"/>
+    <w:lsdException w:name="Medium Shading 2" w:semiHidden="0" w:uiPriority="64" w:unhideWhenUsed="0"/>
+    <w:lsdException w:name="Medium List 1" w:semiHidden="0" w:uiPriority="65" w:unhideWhenUsed="0"/>
+    <w:lsdException w:name="Medium List 2" w:semiHidden="0" w:uiPriority="66" w:unhideWhenUsed="0"/>
+    <w:lsdException w:name="Medium Grid 1" w:semiHidden="0" w:uiPriority="67" w:unhideWhenUsed="0"/>
+    <w:lsdException w:name="Medium Grid 2" w:semiHidden="0" w:uiPriority="68" w:unhideWhenUsed="0"/>
+    <w:lsdException w:name="Medium Grid 3" w:semiHidden="0" w:uiPriority="69" w:unhideWhenUsed="0"/>
+    <w:lsdException w:name="Dark List" w:semiHidden="0" w:uiPriority="70" w:unhideWhenUsed="0"/>
+    <w:lsdException w:name="Colorful Shading" w:semiHidden="0" w:uiPriority="71" w:unhideWhenUsed="0"/>
+    <w:lsdException w:name="Colorful List" w:semiHidden="0" w:uiPriority="72" w:unhideWhenUsed="0"/>
+    <w:lsdException w:name="Colorful Grid" w:semiHidden="0" w:uiPriority="73" w:unhideWhenUsed="0"/>
+    <w:lsdException w:name="Light Shading Accent 1" w:semiHidden="0" w:uiPriority="60" w:unhideWhenUsed="0"/>
+    <w:lsdException w:name="Light List Accent 1" w:semiHidden="0" w:uiPriority="61" w:unhideWhenUsed="0"/>
+    <w:lsdException w:name="Light Grid Accent 1" w:semiHidden="0" w:uiPriority="62" w:unhideWhenUsed="0"/>
+    <w:lsdException w:name="Medium Shading 1 Accent 1" w:semiHidden="0" w:uiPriority="63" w:unhideWhenUsed="0"/>
+    <w:lsdException w:name="Medium Shading 2 Accent 1" w:semiHidden="0" w:uiPriority="64" w:unhideWhenUsed="0"/>
+    <w:lsdException w:name="Medium List 1 Accent 1" w:semiHidden="0" w:uiPriority="65" w:unhideWhenUsed="0"/>
+    <w:lsdException w:name="Revision" w:unhideWhenUsed="0"/>
+    <w:lsdException w:name="List Paragraph" w:semiHidden="0" w:uiPriority="34" w:unhideWhenUsed="0" w:qFormat="1"/>
+    <w:lsdException w:name="Quote" w:semiHidden="0" w:uiPriority="29" w:unhideWhenUsed="0" w:qFormat="1"/>
+    <w:lsdException w:name="Intense Quote" w:semiHidden="0" w:uiPriority="30" w:unhideWhenUsed="0" w:qFormat="1"/>
+    <w:lsdException w:name="Medium List 2 Accent 1" w:semiHidden="0" w:uiPriority="66" w:unhideWhenUsed="0"/>
+    <w:lsdException w:name="Medium Grid 1 Accent 1" w:semiHidden="0" w:uiPriority="67" w:unhideWhenUsed="0"/>
+    <w:lsdException w:name="Medium Grid 2 Accent 1" w:semiHidden="0" w:uiPriority="68" w:unhideWhenUsed="0"/>
+    <w:lsdException w:name="Medium Grid 3 Accent 1" w:semiHidden="0" w:uiPriority="69" w:unhideWhenUsed="0"/>
+    <w:lsdException w:name="Dark List Accent 1" w:semiHidden="0" w:uiPriority="70" w:unhideWhenUsed="0"/>
+    <w:lsdException w:name="Colorful Shading Accent 1" w:semiHidden="0" w:uiPriority="71" w:unhideWhenUsed="0"/>
+    <w:lsdException w:name="Colorful List Accent 1" w:semiHidden="0" w:uiPriority="72" w:unhideWhenUsed="0"/>
+    <w:lsdException w:name="Colorful Grid Accent 1" w:semiHidden="0" w:uiPriority="73" w:unhideWhenUsed="0"/>
+    <w:lsdException w:name="Light Shading Accent 2" w:semiHidden="0" w:uiPriority="60" w:unhideWhenUsed="0"/>
+    <w:lsdException w:name="Light List Accent 2" w:semiHidden="0" w:uiPriority="61" w:unhideWhenUsed="0"/>
+    <w:lsdException w:name="Light Grid Accent 2" w:semiHidden="0" w:uiPriority="62" w:unhideWhenUsed="0"/>
+    <w:lsdException w:name="Medium Shading 1 Accent 2" w:semiHidden="0" w:uiPriority="63" w:unhideWhenUsed="0"/>
+    <w:lsdException w:name="Medium Shading 2 Accent 2" w:semiHidden="0" w:uiPriority="64" w:unhideWhenUsed="0"/>
+    <w:lsdException w:name="Medium List 1 Accent 2" w:semiHidden="0" w:uiPriority="65" w:unhideWhenUsed="0"/>
+    <w:lsdException w:name="Medium List 2 Accent 2" w:semiHidden="0" w:uiPriority="66" w:unhideWhenUsed="0"/>
+    <w:lsdException w:name="Medium Grid 1 Accent 2" w:semiHidden="0" w:uiPriority="67" w:unhideWhenUsed="0"/>
+    <w:lsdException w:name="Medium Grid 2 Accent 2" w:semiHidden="0" w:uiPriority="68" w:unhideWhenUsed="0"/>
+    <w:lsdException w:name="Medium Grid 3 Accent 2" w:semiHidden="0" w:uiPriority="69" w:unhideWhenUsed="0"/>
+    <w:lsdException w:name="Dark List Accent 2" w:semiHidden="0" w:uiPriority="70" w:unhideWhenUsed="0"/>
+    <w:lsdException w:name="Colorful Shading Accent 2" w:semiHidden="0" w:uiPriority="71" w:unhideWhenUsed="0"/>
+    <w:lsdException w:name="Colorful List Accent 2" w:semiHidden="0" w:uiPriority="72" w:unhideWhenUsed="0"/>
+    <w:lsdException w:name="Colorful Grid Accent 2" w:semiHidden="0" w:uiPriority="73" w:unhideWhenUsed="0"/>
+    <w:lsdException w:name="Light Shading Accent 3" w:semiHidden="0" w:uiPriority="60" w:unhideWhenUsed="0"/>
+    <w:lsdException w:name="Light List Accent 3" w:semiHidden="0" w:uiPriority="61" w:unhideWhenUsed="0"/>
+    <w:lsdException w:name="Light Grid Accent 3" w:semiHidden="0" w:uiPriority="62" w:unhideWhenUsed="0"/>
+    <w:lsdException w:name="Medium Shading 1 Accent 3" w:semiHidden="0" w:uiPriority="63" w:unhideWhenUsed="0"/>
+    <w:lsdException w:name="Medium Shading 2 Accent 3" w:semiHidden="0" w:uiPriority="64" w:unhideWhenUsed="0"/>
+    <w:lsdException w:name="Medium List 1 Accent 3" w:semiHidden="0" w:uiPriority="65" w:unhideWhenUsed="0"/>
+    <w:lsdException w:name="Medium List 2 Accent 3" w:semiHidden="0" w:uiPriority="66" w:unhideWhenUsed="0"/>
+    <w:lsdException w:name="Medium Grid 1 Accent 3" w:semiHidden="0" w:uiPriority="67" w:unhideWhenUsed="0"/>
+    <w:lsdException w:name="Medium Grid 2 Accent 3" w:semiHidden="0" w:uiPriority="68" w:unhideWhenUsed="0"/>
+    <w:lsdException w:name="Medium Grid 3 Accent 3" w:semiHidden="0" w:uiPriority="69" w:unhideWhenUsed="0"/>
+    <w:lsdException w:name="Dark List Accent 3" w:semiHidden="0" w:uiPriority="70" w:unhideWhenUsed="0"/>
+    <w:lsdException w:name="Colorful Shading Accent 3" w:semiHidden="0" w:uiPriority="71" w:unhideWhenUsed="0"/>
+    <w:lsdException w:name="Colorful List Accent 3" w:semiHidden="0" w:uiPriority="72" w:unhideWhenUsed="0"/>
+    <w:lsdException w:name="Colorful Grid Accent 3" w:semiHidden="0" w:uiPriority="73" w:unhideWhenUsed="0"/>
+    <w:lsdException w:name="Light Shading Accent 4" w:semiHidden="0" w:uiPriority="60" w:unhideWhenUsed="0"/>
+    <w:lsdException w:name="Light List Accent 4" w:semiHidden="0" w:uiPriority="61" w:unhideWhenUsed="0"/>
+    <w:lsdException w:name="Light Grid Accent 4" w:semiHidden="0" w:uiPriority="62" w:unhideWhenUsed="0"/>
+    <w:lsdException w:name="Medium Shading 1 Accent 4" w:semiHidden="0" w:uiPriority="63" w:unhideWhenUsed="0"/>
+    <w:lsdException w:name="Medium Shading 2 Accent 4" w:semiHidden="0" w:uiPriority="64" w:unhideWhenUsed="0"/>
+    <w:lsdException w:name="Medium List 1 Accent 4" w:semiHidden="0" w:uiPriority="65" w:unhideWhenUsed="0"/>
+    <w:lsdException w:name="Medium List 2 Accent 4" w:semiHidden="0" w:uiPriority="66" w:unhideWhenUsed="0"/>
+    <w:lsdException w:name="Medium Grid 1 Accent 4" w:semiHidden="0" w:uiPriority="67" w:unhideWhenUsed="0"/>
+    <w:lsdException w:name="Medium Grid 2 Accent 4" w:semiHidden="0" w:uiPriority="68" w:unhideWhenUsed="0"/>
+    <w:lsdException w:name="Medium Grid 3 Accent 4" w:semiHidden="0" w:uiPriority="69" w:unhideWhenUsed="0"/>
+    <w:lsdException w:name="Dark List Accent 4" w:semiHidden="0" w:uiPriority="70" w:unhideWhenUsed="0"/>
+    <w:lsdException w:name="Colorful Shading Accent 4" w:semiHidden="0" w:uiPriority="71" w:unhideWhenUsed="0"/>
+    <w:lsdException w:name="Colorful List Accent 4" w:semiHidden="0" w:uiPriority="72" w:unhideWhenUsed="0"/>
+    <w:lsdException w:name="Colorful Grid Accent 4" w:semiHidden="0" w:uiPriority="73" w:unhideWhenUsed="0"/>
+    <w:lsdException w:name="Light Shading Accent 5" w:semiHidden="0" w:uiPriority="60" w:unhideWhenUsed="0"/>
+    <w:lsdException w:name="Light List Accent 5" w:semiHidden="0" w:uiPriority="61" w:unhideWhenUsed="0"/>
+    <w:lsdException w:name="Light Grid Accent 5" w:semiHidden="0" w:uiPriority="62" w:unhideWhenUsed="0"/>
+    <w:lsdException w:name="Medium Shading 1 Accent 5" w:semiHidden="0" w:uiPriority="63" w:unhideWhenUsed="0"/>
+    <w:lsdException w:name="Medium Shading 2 Accent 5" w:semiHidden="0" w:uiPriority="64" w:unhideWhenUsed="0"/>
+    <w:lsdException w:name="Medium List 1 Accent 5" w:semiHidden="0" w:uiPriority="65" w:unhideWhenUsed="0"/>
+    <w:lsdException w:name="Medium List 2 Accent 5" w:semiHidden="0" w:uiPriority="66" w:unhideWhenUsed="0"/>
+    <w:lsdException w:name="Medium Grid 1 Accent 5" w:semiHidden="0" w:uiPriority="67" w:unhideWhenUsed="0"/>
+    <w:lsdException w:name="Medium Grid 2 Accent 5" w:semiHidden="0" w:uiPriority="68" w:unhideWhenUsed="0"/>
+    <w:lsdException w:name="Medium Grid 3 Accent 5" w:semiHidden="0" w:uiPriority="69" w:unhideWhenUsed="0"/>
+    <w:lsdException w:name="Dark List Accent 5" w:semiHidden="0" w:uiPriority="70" w:unhideWhenUsed="0"/>
+    <w:lsdException w:name="Colorful Shading Accent 5" w:semiHidden="0" w:uiPriority="71" w:unhideWhenUsed="0"/>
+    <w:lsdException w:name="Colorful List Accent 5" w:semiHidden="0" w:uiPriority="72" w:unhideWhenUsed="0"/>
+    <w:lsdException w:name="Colorful Grid Accent 5" w:semiHidden="0" w:uiPriority="73" w:unhideWhenUsed="0"/>
+    <w:lsdException w:name="Light Shading Accent 6" w:semiHidden="0" w:uiPriority="60" w:unhideWhenUsed="0"/>
+    <w:lsdException w:name="Light List Accent 6" w:semiHidden="0" w:uiPriority="61" w:unhideWhenUsed="0"/>
+    <w:lsdException w:name="Light Grid Accent 6" w:semiHidden="0" w:uiPriority="62" w:unhideWhenUsed="0"/>
+    <w:lsdException w:name="Medium Shading 1 Accent 6" w:semiHidden="0" w:uiPriority="63" w:unhideWhenUsed="0"/>
+    <w:lsdException w:name="Medium Shading 2 Accent 6" w:semiHidden="0" w:uiPriority="64" w:unhideWhenUsed="0"/>
+    <w:lsdException w:name="Medium List 1 Accent 6" w:semiHidden="0" w:uiPriority="65" w:unhideWhenUsed="0"/>
+    <w:lsdException w:name="Medium List 2 Accent 6" w:semiHidden="0" w:uiPriority="66" w:unhideWhenUsed="0"/>
+    <w:lsdException w:name="Medium Grid 1 Accent 6" w:semiHidden="0" w:uiPriority="67" w:unhideWhenUsed="0"/>
+    <w:lsdException w:name="Medium Grid 2 Accent 6" w:semiHidden="0" w:uiPriority="68" w:unhideWhenUsed="0"/>
+    <w:lsdException w:name="Medium Grid 3 Accent 6" w:semiHidden="0" w:uiPriority="69" w:unhideWhenUsed="0"/>
+    <w:lsdException w:name="Dark List Accent 6" w:semiHidden="0" w:uiPriority="70" w:unhideWhenUsed="0"/>
+    <w:lsdException w:name="Colorful Shading Accent 6" w:semiHidden="0" w:uiPriority="71" w:unhideWhenUsed="0"/>
+    <w:lsdException w:name="Colorful List Accent 6" w:semiHidden="0" w:uiPriority="72" w:unhideWhenUsed="0"/>
+    <w:lsdException w:name="Colorful Grid Accent 6" w:semiHidden="0" w:uiPriority="73" w:unhideWhenUsed="0"/>
+    <w:lsdException w:name="Subtle Emphasis" w:semiHidden="0" w:uiPriority="19" w:unhideWhenUsed="0" w:qFormat="1"/>
+    <w:lsdException w:name="Intense Emphasis" w:semiHidden="0" w:uiPriority="21" w:unhideWhenUsed="0" w:qFormat="1"/>
+    <w:lsdException w:name="Subtle Reference" w:semiHidden="0" w:uiPriority="31" w:unhideWhenUsed="0" w:qFormat="1"/>
+    <w:lsdException w:name="Intense Reference" w:semiHidden="0" w:uiPriority="32" w:unhideWhenUsed="0" w:qFormat="1"/>
+    <w:lsdException w:name="Book Title" w:semiHidden="0" w:uiPriority="33" w:unhideWhenUsed="0" w:qFormat="1"/>
+    <w:lsdException w:name="Bibliography" w:uiPriority="37"/>
+    <w:lsdException w:name="TOC Heading" w:uiPriority="39" w:qFormat="1"/>
+  </w:latentStyles>
+  <w:style w:type="paragraph" w:default="1" w:styleId="Normal">
+    <w:name w:val="Normal"/>
+    <w:qFormat/>
+  </w:style>
+  <w:style w:type="character" w:default="1" w:styleId="DefaultParagraphFont">
+    <w:name w:val="Default Paragraph Font"/>
+    <w:uiPriority w:val="1"/>
+    <w:semiHidden/>
+    <w:unhideWhenUsed/>
+  </w:style>
+  <w:style w:type="table" w:default="1" w:styleId="TableNormal">
+    <w:name w:val="Normal Table"/>
+    <w:uiPriority w:val="99"/>
+    <w:semiHidden/>
+    <w:unhideWhenUsed/>
+    <w:tblPr>
+      <w:tblInd w:w="0" w:type="dxa"/>
+      <w:tblCellMar>
+        <w:top w:w="0" w:type="dxa"/>
+        <w:left w:w="108" w:type="dxa"/>
+        <w:bottom w:w="0" w:type="dxa"/>
+        <w:right w:w="108" w:type="dxa"/>
+      </w:tblCellMar>
+    </w:tblPr>
+  </w:style>
+  <w:style w:type="numbering" w:default="1" w:styleId="NoList">
+    <w:name w:val="No List"/>
+    <w:uiPriority w:val="99"/>
+    <w:semiHidden/>
+    <w:unhideWhenUsed/>
+  </w:style>
+  <w:style w:type="paragraph" w:customStyle="1" w:styleId="4916115D429D4BBDA86097B3E3317386">
+    <w:name w:val="4916115D429D4BBDA86097B3E3317386"/>
+    <w:rsid w:val="009A35BF"/>
+  </w:style>
+</w:styles>
+</file>
+
+<file path=word/glossary/stylesWithEffects.xml><?xml version="1.0" encoding="utf-8"?>
+<w:styles xmlns:wpc="http://schemas.microsoft.com/office/word/2010/wordprocessingCanvas" xmlns:mc="http://schemas.openxmlformats.org/markup-compatibility/2006" xmlns:o="urn:schemas-microsoft-com:office:office" xmlns:r="http://schemas.openxmlformats.org/officeDocument/2006/relationships" xmlns:m="http://schemas.openxmlformats.org/officeDocument/2006/math" xmlns:v="urn:schemas-microsoft-com:vml" xmlns:wp14="http://schemas.microsoft.com/office/word/2010/wordprocessingDrawing" xmlns:wp="http://schemas.openxmlformats.org/drawingml/2006/wordprocessingDrawing" xmlns:w10="urn:schemas-microsoft-com:office:word" xmlns:w="http://schemas.openxmlformats.org/wordprocessingml/2006/main" xmlns:w14="http://schemas.microsoft.com/office/word/2010/wordml" xmlns:wpg="http://schemas.microsoft.com/office/word/2010/wordprocessingGroup" xmlns:wpi="http://schemas.microsoft.com/office/word/2010/wordprocessingInk" xmlns:wne="http://schemas.microsoft.com/office/word/2006/wordml" xmlns:wps="http://schemas.microsoft.com/office/word/2010/wordprocessingShape" mc:Ignorable="w14 wp14">
+  <w:docDefaults>
+    <w:rPrDefault>
+      <w:rPr>
+        <w:rFonts w:asciiTheme="minorHAnsi" w:eastAsiaTheme="minorEastAsia" w:hAnsiTheme="minorHAnsi" w:cstheme="minorBidi"/>
+        <w:sz w:val="22"/>
+        <w:szCs w:val="22"/>
+        <w:lang w:val="en-US" w:eastAsia="en-US" w:bidi="ar-SA"/>
+      </w:rPr>
+    </w:rPrDefault>
+    <w:pPrDefault>
+      <w:pPr>
+        <w:spacing w:after="200" w:line="276" w:lineRule="auto"/>
+      </w:pPr>
+    </w:pPrDefault>
+  </w:docDefaults>
+  <w:latentStyles w:defLockedState="0" w:defUIPriority="99" w:defSemiHidden="1" w:defUnhideWhenUsed="1" w:defQFormat="0" w:count="267">
+    <w:lsdException w:name="Normal" w:semiHidden="0" w:uiPriority="0" w:unhideWhenUsed="0" w:qFormat="1"/>
+    <w:lsdException w:name="heading 1" w:semiHidden="0" w:uiPriority="9" w:unhideWhenUsed="0" w:qFormat="1"/>
+    <w:lsdException w:name="heading 2" w:uiPriority="9" w:qFormat="1"/>
+    <w:lsdException w:name="heading 3" w:uiPriority="9" w:qFormat="1"/>
+    <w:lsdException w:name="heading 4" w:uiPriority="9" w:qFormat="1"/>
+    <w:lsdException w:name="heading 5" w:uiPriority="9" w:qFormat="1"/>
+    <w:lsdException w:name="heading 6" w:uiPriority="9" w:qFormat="1"/>
+    <w:lsdException w:name="heading 7" w:uiPriority="9" w:qFormat="1"/>
+    <w:lsdException w:name="heading 8" w:uiPriority="9" w:qFormat="1"/>
+    <w:lsdException w:name="heading 9" w:uiPriority="9" w:qFormat="1"/>
+    <w:lsdException w:name="toc 1" w:uiPriority="39"/>
+    <w:lsdException w:name="toc 2" w:uiPriority="39"/>
+    <w:lsdException w:name="toc 3" w:uiPriority="39"/>
+    <w:lsdException w:name="toc 4" w:uiPriority="39"/>
+    <w:lsdException w:name="toc 5" w:uiPriority="39"/>
+    <w:lsdException w:name="toc 6" w:uiPriority="39"/>
+    <w:lsdException w:name="toc 7" w:uiPriority="39"/>
+    <w:lsdException w:name="toc 8" w:uiPriority="39"/>
+    <w:lsdException w:name="toc 9" w:uiPriority="39"/>
+    <w:lsdException w:name="caption" w:uiPriority="35" w:qFormat="1"/>
+    <w:lsdException w:name="Title" w:semiHidden="0" w:uiPriority="10" w:unhideWhenUsed="0" w:qFormat="1"/>
+    <w:lsdException w:name="Default Paragraph Font" w:uiPriority="1"/>
+    <w:lsdException w:name="Subtitle" w:semiHidden="0" w:uiPriority="11" w:unhideWhenUsed="0" w:qFormat="1"/>
+    <w:lsdException w:name="Strong" w:semiHidden="0" w:uiPriority="22" w:unhideWhenUsed="0" w:qFormat="1"/>
+    <w:lsdException w:name="Emphasis" w:semiHidden="0" w:uiPriority="20" w:unhideWhenUsed="0" w:qFormat="1"/>
+    <w:lsdException w:name="Table Grid" w:semiHidden="0" w:uiPriority="59" w:unhideWhenUsed="0"/>
+    <w:lsdException w:name="Placeholder Text" w:unhideWhenUsed="0"/>
+    <w:lsdException w:name="No Spacing" w:semiHidden="0" w:uiPriority="1" w:unhideWhenUsed="0" w:qFormat="1"/>
+    <w:lsdException w:name="Light Shading" w:semiHidden="0" w:uiPriority="60" w:unhideWhenUsed="0"/>
+    <w:lsdException w:name="Light List" w:semiHidden="0" w:uiPriority="61" w:unhideWhenUsed="0"/>
+    <w:lsdException w:name="Light Grid" w:semiHidden="0" w:uiPriority="62" w:unhideWhenUsed="0"/>
+    <w:lsdException w:name="Medium Shading 1" w:semiHidden="0" w:uiPriority="63" w:unhideWhenUsed="0"/>
+    <w:lsdException w:name="Medium Shading 2" w:semiHidden="0" w:uiPriority="64" w:unhideWhenUsed="0"/>
+    <w:lsdException w:name="Medium List 1" w:semiHidden="0" w:uiPriority="65" w:unhideWhenUsed="0"/>
+    <w:lsdException w:name="Medium List 2" w:semiHidden="0" w:uiPriority="66" w:unhideWhenUsed="0"/>
+    <w:lsdException w:name="Medium Grid 1" w:semiHidden="0" w:uiPriority="67" w:unhideWhenUsed="0"/>
+    <w:lsdException w:name="Medium Grid 2" w:semiHidden="0" w:uiPriority="68" w:unhideWhenUsed="0"/>
+    <w:lsdException w:name="Medium Grid 3" w:semiHidden="0" w:uiPriority="69" w:unhideWhenUsed="0"/>
+    <w:lsdException w:name="Dark List" w:semiHidden="0" w:uiPriority="70" w:unhideWhenUsed="0"/>
+    <w:lsdException w:name="Colorful Shading" w:semiHidden="0" w:uiPriority="71" w:unhideWhenUsed="0"/>
+    <w:lsdException w:name="Colorful List" w:semiHidden="0" w:uiPriority="72" w:unhideWhenUsed="0"/>
+    <w:lsdException w:name="Colorful Grid" w:semiHidden="0" w:uiPriority="73" w:unhideWhenUsed="0"/>
+    <w:lsdException w:name="Light Shading Accent 1" w:semiHidden="0" w:uiPriority="60" w:unhideWhenUsed="0"/>
+    <w:lsdException w:name="Light List Accent 1" w:semiHidden="0" w:uiPriority="61" w:unhideWhenUsed="0"/>
+    <w:lsdException w:name="Light Grid Accent 1" w:semiHidden="0" w:uiPriority="62" w:unhideWhenUsed="0"/>
+    <w:lsdException w:name="Medium Shading 1 Accent 1" w:semiHidden="0" w:uiPriority="63" w:unhideWhenUsed="0"/>
+    <w:lsdException w:name="Medium Shading 2 Accent 1" w:semiHidden="0" w:uiPriority="64" w:unhideWhenUsed="0"/>
+    <w:lsdException w:name="Medium List 1 Accent 1" w:semiHidden="0" w:uiPriority="65" w:unhideWhenUsed="0"/>
+    <w:lsdException w:name="Revision" w:unhideWhenUsed="0"/>
+    <w:lsdException w:name="List Paragraph" w:semiHidden="0" w:uiPriority="34" w:unhideWhenUsed="0" w:qFormat="1"/>
+    <w:lsdException w:name="Quote" w:semiHidden="0" w:uiPriority="29" w:unhideWhenUsed="0" w:qFormat="1"/>
+    <w:lsdException w:name="Intense Quote" w:semiHidden="0" w:uiPriority="30" w:unhideWhenUsed="0" w:qFormat="1"/>
+    <w:lsdException w:name="Medium List 2 Accent 1" w:semiHidden="0" w:uiPriority="66" w:unhideWhenUsed="0"/>
+    <w:lsdException w:name="Medium Grid 1 Accent 1" w:semiHidden="0" w:uiPriority="67" w:unhideWhenUsed="0"/>
+    <w:lsdException w:name="Medium Grid 2 Accent 1" w:semiHidden="0" w:uiPriority="68" w:unhideWhenUsed="0"/>
+    <w:lsdException w:name="Medium Grid 3 Accent 1" w:semiHidden="0" w:uiPriority="69" w:unhideWhenUsed="0"/>
+    <w:lsdException w:name="Dark List Accent 1" w:semiHidden="0" w:uiPriority="70" w:unhideWhenUsed="0"/>
+    <w:lsdException w:name="Colorful Shading Accent 1" w:semiHidden="0" w:uiPriority="71" w:unhideWhenUsed="0"/>
+    <w:lsdException w:name="Colorful List Accent 1" w:semiHidden="0" w:uiPriority="72" w:unhideWhenUsed="0"/>
+    <w:lsdException w:name="Colorful Grid Accent 1" w:semiHidden="0" w:uiPriority="73" w:unhideWhenUsed="0"/>
+    <w:lsdException w:name="Light Shading Accent 2" w:semiHidden="0" w:uiPriority="60" w:unhideWhenUsed="0"/>
+    <w:lsdException w:name="Light List Accent 2" w:semiHidden="0" w:uiPriority="61" w:unhideWhenUsed="0"/>
+    <w:lsdException w:name="Light Grid Accent 2" w:semiHidden="0" w:uiPriority="62" w:unhideWhenUsed="0"/>
+    <w:lsdException w:name="Medium Shading 1 Accent 2" w:semiHidden="0" w:uiPriority="63" w:unhideWhenUsed="0"/>
+    <w:lsdException w:name="Medium Shading 2 Accent 2" w:semiHidden="0" w:uiPriority="64" w:unhideWhenUsed="0"/>
+    <w:lsdException w:name="Medium List 1 Accent 2" w:semiHidden="0" w:uiPriority="65" w:unhideWhenUsed="0"/>
+    <w:lsdException w:name="Medium List 2 Accent 2" w:semiHidden="0" w:uiPriority="66" w:unhideWhenUsed="0"/>
+    <w:lsdException w:name="Medium Grid 1 Accent 2" w:semiHidden="0" w:uiPriority="67" w:unhideWhenUsed="0"/>
+    <w:lsdException w:name="Medium Grid 2 Accent 2" w:semiHidden="0" w:uiPriority="68" w:unhideWhenUsed="0"/>
+    <w:lsdException w:name="Medium Grid 3 Accent 2" w:semiHidden="0" w:uiPriority="69" w:unhideWhenUsed="0"/>
+    <w:lsdException w:name="Dark List Accent 2" w:semiHidden="0" w:uiPriority="70" w:unhideWhenUsed="0"/>
+    <w:lsdException w:name="Colorful Shading Accent 2" w:semiHidden="0" w:uiPriority="71" w:unhideWhenUsed="0"/>
+    <w:lsdException w:name="Colorful List Accent 2" w:semiHidden="0" w:uiPriority="72" w:unhideWhenUsed="0"/>
+    <w:lsdException w:name="Colorful Grid Accent 2" w:semiHidden="0" w:uiPriority="73" w:unhideWhenUsed="0"/>
+    <w:lsdException w:name="Light Shading Accent 3" w:semiHidden="0" w:uiPriority="60" w:unhideWhenUsed="0"/>
+    <w:lsdException w:name="Light List Accent 3" w:semiHidden="0" w:uiPriority="61" w:unhideWhenUsed="0"/>
+    <w:lsdException w:name="Light Grid Accent 3" w:semiHidden="0" w:uiPriority="62" w:unhideWhenUsed="0"/>
+    <w:lsdException w:name="Medium Shading 1 Accent 3" w:semiHidden="0" w:uiPriority="63" w:unhideWhenUsed="0"/>
+    <w:lsdException w:name="Medium Shading 2 Accent 3" w:semiHidden="0" w:uiPriority="64" w:unhideWhenUsed="0"/>
+    <w:lsdException w:name="Medium List 1 Accent 3" w:semiHidden="0" w:uiPriority="65" w:unhideWhenUsed="0"/>
+    <w:lsdException w:name="Medium List 2 Accent 3" w:semiHidden="0" w:uiPriority="66" w:unhideWhenUsed="0"/>
+    <w:lsdException w:name="Medium Grid 1 Accent 3" w:semiHidden="0" w:uiPriority="67" w:unhideWhenUsed="0"/>
+    <w:lsdException w:name="Medium Grid 2 Accent 3" w:semiHidden="0" w:uiPriority="68" w:unhideWhenUsed="0"/>
+    <w:lsdException w:name="Medium Grid 3 Accent 3" w:semiHidden="0" w:uiPriority="69" w:unhideWhenUsed="0"/>
+    <w:lsdException w:name="Dark List Accent 3" w:semiHidden="0" w:uiPriority="70" w:unhideWhenUsed="0"/>
+    <w:lsdException w:name="Colorful Shading Accent 3" w:semiHidden="0" w:uiPriority="71" w:unhideWhenUsed="0"/>
+    <w:lsdException w:name="Colorful List Accent 3" w:semiHidden="0" w:uiPriority="72" w:unhideWhenUsed="0"/>
+    <w:lsdException w:name="Colorful Grid Accent 3" w:semiHidden="0" w:uiPriority="73" w:unhideWhenUsed="0"/>
+    <w:lsdException w:name="Light Shading Accent 4" w:semiHidden="0" w:uiPriority="60" w:unhideWhenUsed="0"/>
+    <w:lsdException w:name="Light List Accent 4" w:semiHidden="0" w:uiPriority="61" w:unhideWhenUsed="0"/>
+    <w:lsdException w:name="Light Grid Accent 4" w:semiHidden="0" w:uiPriority="62" w:unhideWhenUsed="0"/>
+    <w:lsdException w:name="Medium Shading 1 Accent 4" w:semiHidden="0" w:uiPriority="63" w:unhideWhenUsed="0"/>
+    <w:lsdException w:name="Medium Shading 2 Accent 4" w:semiHidden="0" w:uiPriority="64" w:unhideWhenUsed="0"/>
+    <w:lsdException w:name="Medium List 1 Accent 4" w:semiHidden="0" w:uiPriority="65" w:unhideWhenUsed="0"/>
+    <w:lsdException w:name="Medium List 2 Accent 4" w:semiHidden="0" w:uiPriority="66" w:unhideWhenUsed="0"/>
+    <w:lsdException w:name="Medium Grid 1 Accent 4" w:semiHidden="0" w:uiPriority="67" w:unhideWhenUsed="0"/>
+    <w:lsdException w:name="Medium Grid 2 Accent 4" w:semiHidden="0" w:uiPriority="68" w:unhideWhenUsed="0"/>
+    <w:lsdException w:name="Medium Grid 3 Accent 4" w:semiHidden="0" w:uiPriority="69" w:unhideWhenUsed="0"/>
+    <w:lsdException w:name="Dark List Accent 4" w:semiHidden="0" w:uiPriority="70" w:unhideWhenUsed="0"/>
+    <w:lsdException w:name="Colorful Shading Accent 4" w:semiHidden="0" w:uiPriority="71" w:unhideWhenUsed="0"/>
+    <w:lsdException w:name="Colorful List Accent 4" w:semiHidden="0" w:uiPriority="72" w:unhideWhenUsed="0"/>
+    <w:lsdException w:name="Colorful Grid Accent 4" w:semiHidden="0" w:uiPriority="73" w:unhideWhenUsed="0"/>
+    <w:lsdException w:name="Light Shading Accent 5" w:semiHidden="0" w:uiPriority="60" w:unhideWhenUsed="0"/>
+    <w:lsdException w:name="Light List Accent 5" w:semiHidden="0" w:uiPriority="61" w:unhideWhenUsed="0"/>
+    <w:lsdException w:name="Light Grid Accent 5" w:semiHidden="0" w:uiPriority="62" w:unhideWhenUsed="0"/>
+    <w:lsdException w:name="Medium Shading 1 Accent 5" w:semiHidden="0" w:uiPriority="63" w:unhideWhenUsed="0"/>
+    <w:lsdException w:name="Medium Shading 2 Accent 5" w:semiHidden="0" w:uiPriority="64" w:unhideWhenUsed="0"/>
+    <w:lsdException w:name="Medium List 1 Accent 5" w:semiHidden="0" w:uiPriority="65" w:unhideWhenUsed="0"/>
+    <w:lsdException w:name="Medium List 2 Accent 5" w:semiHidden="0" w:uiPriority="66" w:unhideWhenUsed="0"/>
+    <w:lsdException w:name="Medium Grid 1 Accent 5" w:semiHidden="0" w:uiPriority="67" w:unhideWhenUsed="0"/>
+    <w:lsdException w:name="Medium Grid 2 Accent 5" w:semiHidden="0" w:uiPriority="68" w:unhideWhenUsed="0"/>
+    <w:lsdException w:name="Medium Grid 3 Accent 5" w:semiHidden="0" w:uiPriority="69" w:unhideWhenUsed="0"/>
+    <w:lsdException w:name="Dark List Accent 5" w:semiHidden="0" w:uiPriority="70" w:unhideWhenUsed="0"/>
+    <w:lsdException w:name="Colorful Shading Accent 5" w:semiHidden="0" w:uiPriority="71" w:unhideWhenUsed="0"/>
+    <w:lsdException w:name="Colorful List Accent 5" w:semiHidden="0" w:uiPriority="72" w:unhideWhenUsed="0"/>
+    <w:lsdException w:name="Colorful Grid Accent 5" w:semiHidden="0" w:uiPriority="73" w:unhideWhenUsed="0"/>
+    <w:lsdException w:name="Light Shading Accent 6" w:semiHidden="0" w:uiPriority="60" w:unhideWhenUsed="0"/>
+    <w:lsdException w:name="Light List Accent 6" w:semiHidden="0" w:uiPriority="61" w:unhideWhenUsed="0"/>
+    <w:lsdException w:name="Light Grid Accent 6" w:semiHidden="0" w:uiPriority="62" w:unhideWhenUsed="0"/>
+    <w:lsdException w:name="Medium Shading 1 Accent 6" w:semiHidden="0" w:uiPriority="63" w:unhideWhenUsed="0"/>
+    <w:lsdException w:name="Medium Shading 2 Accent 6" w:semiHidden="0" w:uiPriority="64" w:unhideWhenUsed="0"/>
+    <w:lsdException w:name="Medium List 1 Accent 6" w:semiHidden="0" w:uiPriority="65" w:unhideWhenUsed="0"/>
+    <w:lsdException w:name="Medium List 2 Accent 6" w:semiHidden="0" w:uiPriority="66" w:unhideWhenUsed="0"/>
+    <w:lsdException w:name="Medium Grid 1 Accent 6" w:semiHidden="0" w:uiPriority="67" w:unhideWhenUsed="0"/>
+    <w:lsdException w:name="Medium Grid 2 Accent 6" w:semiHidden="0" w:uiPriority="68" w:unhideWhenUsed="0"/>
+    <w:lsdException w:name="Medium Grid 3 Accent 6" w:semiHidden="0" w:uiPriority="69" w:unhideWhenUsed="0"/>
+    <w:lsdException w:name="Dark List Accent 6" w:semiHidden="0" w:uiPriority="70" w:unhideWhenUsed="0"/>
+    <w:lsdException w:name="Colorful Shading Accent 6" w:semiHidden="0" w:uiPriority="71" w:unhideWhenUsed="0"/>
+    <w:lsdException w:name="Colorful List Accent 6" w:semiHidden="0" w:uiPriority="72" w:unhideWhenUsed="0"/>
+    <w:lsdException w:name="Colorful Grid Accent 6" w:semiHidden="0" w:uiPriority="73" w:unhideWhenUsed="0"/>
+    <w:lsdException w:name="Subtle Emphasis" w:semiHidden="0" w:uiPriority="19" w:unhideWhenUsed="0" w:qFormat="1"/>
+    <w:lsdException w:name="Intense Emphasis" w:semiHidden="0" w:uiPriority="21" w:unhideWhenUsed="0" w:qFormat="1"/>
+    <w:lsdException w:name="Subtle Reference" w:semiHidden="0" w:uiPriority="31" w:unhideWhenUsed="0" w:qFormat="1"/>
+    <w:lsdException w:name="Intense Reference" w:semiHidden="0" w:uiPriority="32" w:unhideWhenUsed="0" w:qFormat="1"/>
+    <w:lsdException w:name="Book Title" w:semiHidden="0" w:uiPriority="33" w:unhideWhenUsed="0" w:qFormat="1"/>
+    <w:lsdException w:name="Bibliography" w:uiPriority="37"/>
+    <w:lsdException w:name="TOC Heading" w:uiPriority="39" w:qFormat="1"/>
+  </w:latentStyles>
+  <w:style w:type="paragraph" w:default="1" w:styleId="Normal">
+    <w:name w:val="Normal"/>
+    <w:qFormat/>
+  </w:style>
+  <w:style w:type="character" w:default="1" w:styleId="DefaultParagraphFont">
+    <w:name w:val="Default Paragraph Font"/>
+    <w:uiPriority w:val="1"/>
+    <w:semiHidden/>
+    <w:unhideWhenUsed/>
+  </w:style>
+  <w:style w:type="table" w:default="1" w:styleId="TableNormal">
+    <w:name w:val="Normal Table"/>
+    <w:uiPriority w:val="99"/>
+    <w:semiHidden/>
+    <w:unhideWhenUsed/>
+    <w:tblPr>
+      <w:tblInd w:w="0" w:type="dxa"/>
+      <w:tblCellMar>
+        <w:top w:w="0" w:type="dxa"/>
+        <w:left w:w="108" w:type="dxa"/>
+        <w:bottom w:w="0" w:type="dxa"/>
+        <w:right w:w="108" w:type="dxa"/>
+      </w:tblCellMar>
+    </w:tblPr>
+  </w:style>
+  <w:style w:type="numbering" w:default="1" w:styleId="NoList">
+    <w:name w:val="No List"/>
+    <w:uiPriority w:val="99"/>
+    <w:semiHidden/>
+    <w:unhideWhenUsed/>
+  </w:style>
+  <w:style w:type="paragraph" w:customStyle="1" w:styleId="4916115D429D4BBDA86097B3E3317386">
+    <w:name w:val="4916115D429D4BBDA86097B3E3317386"/>
+    <w:rsid w:val="009A35BF"/>
+  </w:style>
+</w:styles>
+</file>
+
+<file path=word/glossary/webSettings.xml><?xml version="1.0" encoding="utf-8"?>
+<w:webSettings xmlns:mc="http://schemas.openxmlformats.org/markup-compatibility/2006" xmlns:r="http://schemas.openxmlformats.org/officeDocument/2006/relationships" xmlns:w="http://schemas.openxmlformats.org/wordprocessingml/2006/main" xmlns:w14="http://schemas.microsoft.com/office/word/2010/wordml" mc:Ignorable="w14">
+  <w:optimizeForBrowser/>
+  <w:allowPNG/>
+</w:webSettings>
 </file>
 
 <file path=word/theme/theme1.xml><?xml version="1.0" encoding="utf-8"?>

</xml_diff>

<commit_message>
A very minor change to formatting
</commit_message>
<xml_diff>
--- a/Documentation.docx
+++ b/Documentation.docx
@@ -213,7 +213,6 @@
       <w:r>
         <w:rPr>
           <w:noProof/>
-          <w:lang w:val="en-CA" w:eastAsia="en-CA"/>
         </w:rPr>
         <w:drawing>
           <wp:inline distT="0" distB="0" distL="0" distR="0" wp14:anchorId="762AD6D5" wp14:editId="64809C9E">
@@ -272,14 +271,27 @@
       <w:r>
         <w:t xml:space="preserve">Figure </w:t>
       </w:r>
-      <w:fldSimple w:instr=" SEQ Figure \* ARABIC ">
-        <w:r>
-          <w:rPr>
-            <w:noProof/>
-          </w:rPr>
-          <w:t>1</w:t>
-        </w:r>
-      </w:fldSimple>
+      <w:r>
+        <w:fldChar w:fldCharType="begin"/>
+      </w:r>
+      <w:r>
+        <w:instrText xml:space="preserve"> SEQ Figure \* ARABIC </w:instrText>
+      </w:r>
+      <w:r>
+        <w:fldChar w:fldCharType="separate"/>
+      </w:r>
+      <w:r>
+        <w:rPr>
+          <w:noProof/>
+        </w:rPr>
+        <w:t>1</w:t>
+      </w:r>
+      <w:r>
+        <w:rPr>
+          <w:noProof/>
+        </w:rPr>
+        <w:fldChar w:fldCharType="end"/>
+      </w:r>
       <w:r>
         <w:t xml:space="preserve"> demonstrating how to run jp-store</w:t>
       </w:r>
@@ -354,8 +366,17 @@
     </w:p>
     <w:p>
       <w:r>
-        <w:t>To run on your own system move to wherever the client directory is on your computer and run python main.py</w:t>
-      </w:r>
+        <w:t xml:space="preserve">To run on your own system move to wherever the client directory is on your computer and run </w:t>
+      </w:r>
+      <w:bookmarkStart w:id="0" w:name="_GoBack"/>
+      <w:r>
+        <w:rPr>
+          <w:rFonts w:ascii="Consolas" w:hAnsi="Consolas" w:cs="Consolas"/>
+          <w:b/>
+        </w:rPr>
+        <w:t>python main.py</w:t>
+      </w:r>
+      <w:bookmarkEnd w:id="0"/>
     </w:p>
     <w:p>
       <w:pPr>
@@ -1340,8 +1361,6 @@
           <w:b/>
         </w:rPr>
       </w:pPr>
-      <w:bookmarkStart w:id="0" w:name="_GoBack"/>
-      <w:bookmarkEnd w:id="0"/>
     </w:p>
     <w:sectPr>
       <w:headerReference w:type="default" r:id="rId9"/>
@@ -1414,7 +1433,7 @@
           <w:rPr>
             <w:noProof/>
           </w:rPr>
-          <w:t>4</w:t>
+          <w:t>2</w:t>
         </w:r>
         <w:r>
           <w:rPr>

</xml_diff>

<commit_message>
Updated Documentation and added new PDF
</commit_message>
<xml_diff>
--- a/Documentation.docx
+++ b/Documentation.docx
@@ -13,19 +13,17 @@
     <w:p>
       <w:r>
         <w:tab/>
-        <w:t>To get started, import the provided SQL dump into a MySQL instance of your choice. By default, the provided SQL script will dump into a schema called ‘</w:t>
-      </w:r>
-      <w:proofErr w:type="spellStart"/>
-      <w:r>
-        <w:t>mydb</w:t>
-      </w:r>
-      <w:proofErr w:type="spellEnd"/>
-      <w:r>
-        <w:t>’. You can adjust this in the script if this will cause conflicts or issues.</w:t>
+        <w:t>To get started, import the provided SQL dump into a MySQL instance of your choice. By default, the provided SQL script will dump into a schema called ‘mydb’. You can adjust this in the script if this will cause conflicts or issues.</w:t>
       </w:r>
       <w:r>
         <w:t xml:space="preserve"> Otherwise, proceed to dump the schema into the application and continue on with the process.</w:t>
       </w:r>
+      <w:r>
+        <w:t xml:space="preserve"> </w:t>
+      </w:r>
+      <w:r>
+        <w:tab/>
+      </w:r>
     </w:p>
     <w:p>
       <w:r>
@@ -34,17 +32,26 @@
     </w:p>
     <w:p>
       <w:r>
-        <w:t xml:space="preserve">After the schema is imported, things are ready to go on the MySQL section. To configure the application, browse to the </w:t>
+        <w:t>After the schema is imported, things are ready to go on the MySQL section. To configure</w:t>
+      </w:r>
+      <w:r>
+        <w:t xml:space="preserve"> the application, browse to the </w:t>
       </w:r>
       <w:r>
         <w:rPr>
           <w:rFonts w:ascii="Consolas" w:hAnsi="Consolas" w:cs="Consolas"/>
           <w:b/>
         </w:rPr>
-        <w:t>db/Repository.py</w:t>
-      </w:r>
-      <w:r>
-        <w:t xml:space="preserve"> file and change:</w:t>
+        <w:t>Repository</w:t>
+      </w:r>
+      <w:r>
+        <w:t xml:space="preserve"> </w:t>
+      </w:r>
+      <w:r>
+        <w:t xml:space="preserve">class </w:t>
+      </w:r>
+      <w:r>
+        <w:t>and change:</w:t>
       </w:r>
     </w:p>
     <w:p/>
@@ -55,41 +62,11 @@
           <w:rFonts w:ascii="Consolas" w:hAnsi="Consolas" w:cs="Consolas"/>
         </w:rPr>
       </w:pPr>
-      <w:proofErr w:type="spellStart"/>
-      <w:r>
-        <w:rPr>
-          <w:rFonts w:ascii="Consolas" w:hAnsi="Consolas" w:cs="Consolas"/>
-        </w:rPr>
-        <w:t>self._conn</w:t>
-      </w:r>
-      <w:proofErr w:type="spellEnd"/>
-      <w:r>
-        <w:rPr>
-          <w:rFonts w:ascii="Consolas" w:hAnsi="Consolas" w:cs="Consolas"/>
-        </w:rPr>
-        <w:t xml:space="preserve"> = </w:t>
-      </w:r>
-      <w:proofErr w:type="spellStart"/>
-      <w:proofErr w:type="gramStart"/>
-      <w:r>
-        <w:rPr>
-          <w:rFonts w:ascii="Consolas" w:hAnsi="Consolas" w:cs="Consolas"/>
-        </w:rPr>
-        <w:t>mysql.connector.connect</w:t>
-      </w:r>
-      <w:proofErr w:type="spellEnd"/>
-      <w:r>
-        <w:rPr>
-          <w:rFonts w:ascii="Consolas" w:hAnsi="Consolas" w:cs="Consolas"/>
-        </w:rPr>
-        <w:t>(</w:t>
-      </w:r>
-      <w:proofErr w:type="gramEnd"/>
-      <w:r>
-        <w:rPr>
-          <w:rFonts w:ascii="Consolas" w:hAnsi="Consolas" w:cs="Consolas"/>
-        </w:rPr>
-        <w:t>user='root', password='',</w:t>
+      <w:r>
+        <w:rPr>
+          <w:rFonts w:ascii="Consolas" w:hAnsi="Consolas" w:cs="Consolas"/>
+        </w:rPr>
+        <w:t>self._conn = mysql.connector.connect(user='root', password='',</w:t>
       </w:r>
     </w:p>
     <w:p>
@@ -99,19 +76,11 @@
           <w:rFonts w:ascii="Consolas" w:hAnsi="Consolas" w:cs="Consolas"/>
         </w:rPr>
       </w:pPr>
-      <w:proofErr w:type="gramStart"/>
-      <w:r>
-        <w:rPr>
-          <w:rFonts w:ascii="Consolas" w:hAnsi="Consolas" w:cs="Consolas"/>
-        </w:rPr>
-        <w:t>host</w:t>
-      </w:r>
-      <w:proofErr w:type="gramEnd"/>
-      <w:r>
-        <w:rPr>
-          <w:rFonts w:ascii="Consolas" w:hAnsi="Consolas" w:cs="Consolas"/>
-        </w:rPr>
-        <w:t>='127.0.0.1',</w:t>
+      <w:r>
+        <w:rPr>
+          <w:rFonts w:ascii="Consolas" w:hAnsi="Consolas" w:cs="Consolas"/>
+        </w:rPr>
+        <w:t>host='127.0.0.1',</w:t>
       </w:r>
     </w:p>
     <w:p>
@@ -121,33 +90,11 @@
           <w:rFonts w:ascii="Consolas" w:hAnsi="Consolas" w:cs="Consolas"/>
         </w:rPr>
       </w:pPr>
-      <w:proofErr w:type="gramStart"/>
-      <w:r>
-        <w:rPr>
-          <w:rFonts w:ascii="Consolas" w:hAnsi="Consolas" w:cs="Consolas"/>
-        </w:rPr>
-        <w:t>database</w:t>
-      </w:r>
-      <w:proofErr w:type="gramEnd"/>
-      <w:r>
-        <w:rPr>
-          <w:rFonts w:ascii="Consolas" w:hAnsi="Consolas" w:cs="Consolas"/>
-        </w:rPr>
-        <w:t>='</w:t>
-      </w:r>
-      <w:proofErr w:type="spellStart"/>
-      <w:r>
-        <w:rPr>
-          <w:rFonts w:ascii="Consolas" w:hAnsi="Consolas" w:cs="Consolas"/>
-        </w:rPr>
-        <w:t>mydb</w:t>
-      </w:r>
-      <w:proofErr w:type="spellEnd"/>
-      <w:r>
-        <w:rPr>
-          <w:rFonts w:ascii="Consolas" w:hAnsi="Consolas" w:cs="Consolas"/>
-        </w:rPr>
-        <w:t>')</w:t>
+      <w:r>
+        <w:rPr>
+          <w:rFonts w:ascii="Consolas" w:hAnsi="Consolas" w:cs="Consolas"/>
+        </w:rPr>
+        <w:t>database='mydb')</w:t>
       </w:r>
     </w:p>
     <w:p>
@@ -157,25 +104,50 @@
           <w:rFonts w:cs="Consolas"/>
         </w:rPr>
       </w:pPr>
-      <w:proofErr w:type="gramStart"/>
-      <w:r>
-        <w:rPr>
-          <w:rFonts w:cs="Consolas"/>
-        </w:rPr>
-        <w:t>to</w:t>
-      </w:r>
-      <w:proofErr w:type="gramEnd"/>
-      <w:r>
-        <w:rPr>
-          <w:rFonts w:cs="Consolas"/>
-        </w:rPr>
-        <w:t xml:space="preserve"> reflect</w:t>
-      </w:r>
-      <w:r>
-        <w:rPr>
-          <w:rFonts w:cs="Consolas"/>
-        </w:rPr>
-        <w:t xml:space="preserve"> any credential changes or database changes you might have applied. After this is changed, the application is ready to go and run. </w:t>
+      <w:r>
+        <w:rPr>
+          <w:rFonts w:cs="Consolas"/>
+        </w:rPr>
+        <w:t>to reflect</w:t>
+      </w:r>
+      <w:r>
+        <w:rPr>
+          <w:rFonts w:cs="Consolas"/>
+        </w:rPr>
+        <w:t xml:space="preserve"> any credential changes or database changes you might have applied. </w:t>
+      </w:r>
+      <w:r>
+        <w:rPr>
+          <w:rFonts w:cs="Consolas"/>
+        </w:rPr>
+        <w:t xml:space="preserve">The </w:t>
+      </w:r>
+      <w:r>
+        <w:rPr>
+          <w:rFonts w:ascii="Consolas" w:hAnsi="Consolas" w:cs="Consolas"/>
+          <w:b/>
+        </w:rPr>
+        <w:t>Repository</w:t>
+      </w:r>
+      <w:r>
+        <w:rPr>
+          <w:rFonts w:cs="Consolas"/>
+        </w:rPr>
+        <w:t xml:space="preserve"> class has been moved to the top of the file so it is easy to find. Simply change your string there.</w:t>
+      </w:r>
+    </w:p>
+    <w:p>
+      <w:pPr>
+        <w:jc w:val="left"/>
+        <w:rPr>
+          <w:rFonts w:cs="Consolas"/>
+        </w:rPr>
+      </w:pPr>
+      <w:r>
+        <w:rPr>
+          <w:rFonts w:cs="Consolas"/>
+        </w:rPr>
+        <w:t xml:space="preserve">After this is changed, the application is ready to go and run. </w:t>
       </w:r>
       <w:r>
         <w:rPr>
@@ -215,10 +187,10 @@
           <w:noProof/>
         </w:rPr>
         <w:drawing>
-          <wp:inline distT="0" distB="0" distL="0" distR="0" wp14:anchorId="762AD6D5" wp14:editId="64809C9E">
-            <wp:extent cx="5943600" cy="4357736"/>
-            <wp:effectExtent l="0" t="0" r="0" b="5080"/>
-            <wp:docPr id="1" name="Picture 1" descr="C:\Users\Vaughan Hilts\Downloads\11073512_10204088841997625_123966677_n.jpg"/>
+          <wp:inline distT="0" distB="0" distL="0" distR="0" wp14:anchorId="3308E3F6" wp14:editId="5C8071AF">
+            <wp:extent cx="5943600" cy="3091180"/>
+            <wp:effectExtent l="0" t="0" r="0" b="0"/>
+            <wp:docPr id="1" name="Picture 1"/>
             <wp:cNvGraphicFramePr>
               <a:graphicFrameLocks xmlns:a="http://schemas.openxmlformats.org/drawingml/2006/main" noChangeAspect="1"/>
             </wp:cNvGraphicFramePr>
@@ -226,36 +198,23 @@
               <a:graphicData uri="http://schemas.openxmlformats.org/drawingml/2006/picture">
                 <pic:pic xmlns:pic="http://schemas.openxmlformats.org/drawingml/2006/picture">
                   <pic:nvPicPr>
-                    <pic:cNvPr id="0" name="Picture 1" descr="C:\Users\Vaughan Hilts\Downloads\11073512_10204088841997625_123966677_n.jpg"/>
-                    <pic:cNvPicPr>
-                      <a:picLocks noChangeAspect="1" noChangeArrowheads="1"/>
-                    </pic:cNvPicPr>
+                    <pic:cNvPr id="0" name=""/>
+                    <pic:cNvPicPr/>
                   </pic:nvPicPr>
                   <pic:blipFill>
-                    <a:blip r:embed="rId8">
-                      <a:extLst>
-                        <a:ext uri="{28A0092B-C50C-407E-A947-70E740481C1C}">
-                          <a14:useLocalDpi xmlns:a14="http://schemas.microsoft.com/office/drawing/2010/main" val="0"/>
-                        </a:ext>
-                      </a:extLst>
-                    </a:blip>
-                    <a:srcRect/>
+                    <a:blip r:embed="rId8"/>
                     <a:stretch>
                       <a:fillRect/>
                     </a:stretch>
                   </pic:blipFill>
-                  <pic:spPr bwMode="auto">
+                  <pic:spPr>
                     <a:xfrm>
                       <a:off x="0" y="0"/>
-                      <a:ext cx="5943600" cy="4357736"/>
+                      <a:ext cx="5943600" cy="3091180"/>
                     </a:xfrm>
                     <a:prstGeom prst="rect">
                       <a:avLst/>
                     </a:prstGeom>
-                    <a:noFill/>
-                    <a:ln>
-                      <a:noFill/>
-                    </a:ln>
                   </pic:spPr>
                 </pic:pic>
               </a:graphicData>
@@ -271,27 +230,14 @@
       <w:r>
         <w:t xml:space="preserve">Figure </w:t>
       </w:r>
-      <w:r>
-        <w:fldChar w:fldCharType="begin"/>
-      </w:r>
-      <w:r>
-        <w:instrText xml:space="preserve"> SEQ Figure \* ARABIC </w:instrText>
-      </w:r>
-      <w:r>
-        <w:fldChar w:fldCharType="separate"/>
-      </w:r>
-      <w:r>
-        <w:rPr>
-          <w:noProof/>
-        </w:rPr>
-        <w:t>1</w:t>
-      </w:r>
-      <w:r>
-        <w:rPr>
-          <w:noProof/>
-        </w:rPr>
-        <w:fldChar w:fldCharType="end"/>
-      </w:r>
+      <w:fldSimple w:instr=" SEQ Figure \* ARABIC ">
+        <w:r>
+          <w:rPr>
+            <w:noProof/>
+          </w:rPr>
+          <w:t>1</w:t>
+        </w:r>
+      </w:fldSimple>
       <w:r>
         <w:t xml:space="preserve"> demonstrating how to run jp-store</w:t>
       </w:r>
@@ -321,19 +267,85 @@
           <w:sz w:val="16"/>
           <w:szCs w:val="16"/>
         </w:rPr>
-        <w:t>PS C:\Users\Vaughan Hilts\Documents\GitHub\</w:t>
-      </w:r>
-      <w:proofErr w:type="spellStart"/>
-      <w:r>
+        <w:t>PS C:\Users\Vaughan Hilts\Documents\GitHub\jp-python-store&gt; python .\jp-python-app.py</w:t>
+      </w:r>
+    </w:p>
+    <w:p>
+      <w:r>
+        <w:t xml:space="preserve">To run on your own system move to wherever the client directory is on your computer and run </w:t>
+      </w:r>
+      <w:r>
+        <w:rPr>
+          <w:rFonts w:ascii="Consolas" w:hAnsi="Consolas" w:cs="Consolas"/>
+          <w:b/>
+        </w:rPr>
+        <w:t xml:space="preserve">python </w:t>
+      </w:r>
+      <w:r>
+        <w:rPr>
+          <w:rFonts w:ascii="Consolas" w:hAnsi="Consolas" w:cs="Consolas"/>
+          <w:b/>
+        </w:rPr>
+        <w:t>jp-python-</w:t>
+      </w:r>
+      <w:bookmarkStart w:id="0" w:name="_GoBack"/>
+      <w:bookmarkEnd w:id="0"/>
+      <w:r>
+        <w:rPr>
+          <w:rFonts w:ascii="Consolas" w:hAnsi="Consolas" w:cs="Consolas"/>
+          <w:b/>
+        </w:rPr>
+        <w:t>app</w:t>
+      </w:r>
+      <w:r>
+        <w:rPr>
+          <w:rFonts w:ascii="Consolas" w:hAnsi="Consolas" w:cs="Consolas"/>
+          <w:b/>
+        </w:rPr>
+        <w:t>.py</w:t>
+      </w:r>
+    </w:p>
+    <w:p>
+      <w:r>
+        <w:t>Alternatively, you can simply double click the python script to run it as a single script and the IDLE interpreter should kick in and serve your application up as is.</w:t>
+      </w:r>
+    </w:p>
+    <w:p>
+      <w:pPr>
         <w:rPr>
           <w:rFonts w:ascii="Consolas" w:hAnsi="Consolas" w:cs="Consolas"/>
           <w:b/>
           <w:sz w:val="16"/>
           <w:szCs w:val="16"/>
         </w:rPr>
-        <w:t>jp</w:t>
-      </w:r>
-      <w:proofErr w:type="spellEnd"/>
+      </w:pPr>
+      <w:r>
+        <w:t xml:space="preserve">That’s it! A diagram is included above to </w:t>
+      </w:r>
+      <w:r>
+        <w:t>show</w:t>
+      </w:r>
+      <w:r>
+        <w:t xml:space="preserve"> how the directory structure </w:t>
+      </w:r>
+      <w:r>
+        <w:t>will</w:t>
+      </w:r>
+      <w:r>
+        <w:t xml:space="preserve"> look and how </w:t>
+      </w:r>
+      <w:r>
+        <w:t>execution</w:t>
+      </w:r>
+      <w:r>
+        <w:t xml:space="preserve"> </w:t>
+      </w:r>
+      <w:r>
+        <w:t>will</w:t>
+      </w:r>
+      <w:r>
+        <w:t xml:space="preserve"> look if everything is done correctly.</w:t>
+      </w:r>
       <w:r>
         <w:rPr>
           <w:rFonts w:ascii="Consolas" w:hAnsi="Consolas" w:cs="Consolas"/>
@@ -341,86 +353,6 @@
           <w:sz w:val="16"/>
           <w:szCs w:val="16"/>
         </w:rPr>
-        <w:t>-python-store\</w:t>
-      </w:r>
-      <w:proofErr w:type="spellStart"/>
-      <w:r>
-        <w:rPr>
-          <w:rFonts w:ascii="Consolas" w:hAnsi="Consolas" w:cs="Consolas"/>
-          <w:b/>
-          <w:sz w:val="16"/>
-          <w:szCs w:val="16"/>
-        </w:rPr>
-        <w:t>jp</w:t>
-      </w:r>
-      <w:proofErr w:type="spellEnd"/>
-      <w:r>
-        <w:rPr>
-          <w:rFonts w:ascii="Consolas" w:hAnsi="Consolas" w:cs="Consolas"/>
-          <w:b/>
-          <w:sz w:val="16"/>
-          <w:szCs w:val="16"/>
-        </w:rPr>
-        <w:t>-store\client&gt; python main.py</w:t>
-      </w:r>
-    </w:p>
-    <w:p>
-      <w:r>
-        <w:t xml:space="preserve">To run on your own system move to wherever the client directory is on your computer and run </w:t>
-      </w:r>
-      <w:bookmarkStart w:id="0" w:name="_GoBack"/>
-      <w:r>
-        <w:rPr>
-          <w:rFonts w:ascii="Consolas" w:hAnsi="Consolas" w:cs="Consolas"/>
-          <w:b/>
-        </w:rPr>
-        <w:t>python main.py</w:t>
-      </w:r>
-      <w:bookmarkEnd w:id="0"/>
-    </w:p>
-    <w:p>
-      <w:pPr>
-        <w:rPr>
-          <w:rFonts w:ascii="Consolas" w:hAnsi="Consolas" w:cs="Consolas"/>
-          <w:b/>
-          <w:sz w:val="16"/>
-          <w:szCs w:val="16"/>
-        </w:rPr>
-      </w:pPr>
-      <w:r>
-        <w:t xml:space="preserve">That’s it! A diagram is included above to </w:t>
-      </w:r>
-      <w:r>
-        <w:t>show</w:t>
-      </w:r>
-      <w:r>
-        <w:t xml:space="preserve"> how the directory structure </w:t>
-      </w:r>
-      <w:r>
-        <w:t>will</w:t>
-      </w:r>
-      <w:r>
-        <w:t xml:space="preserve"> look and how </w:t>
-      </w:r>
-      <w:r>
-        <w:t>execution</w:t>
-      </w:r>
-      <w:r>
-        <w:t xml:space="preserve"> </w:t>
-      </w:r>
-      <w:r>
-        <w:t>will</w:t>
-      </w:r>
-      <w:r>
-        <w:t xml:space="preserve"> look if everything is done correctly.</w:t>
-      </w:r>
-      <w:r>
-        <w:rPr>
-          <w:rFonts w:ascii="Consolas" w:hAnsi="Consolas" w:cs="Consolas"/>
-          <w:b/>
-          <w:sz w:val="16"/>
-          <w:szCs w:val="16"/>
-        </w:rPr>
         <w:br w:type="page"/>
       </w:r>
     </w:p>
@@ -451,21 +383,7 @@
         <w:rPr>
           <w:rFonts w:ascii="Consolas" w:hAnsi="Consolas" w:cs="Consolas"/>
         </w:rPr>
-        <w:t xml:space="preserve">*** Application has begun. </w:t>
-      </w:r>
-      <w:proofErr w:type="gramStart"/>
-      <w:r>
-        <w:rPr>
-          <w:rFonts w:ascii="Consolas" w:hAnsi="Consolas" w:cs="Consolas"/>
-        </w:rPr>
-        <w:t>At any menu, simply type 'q' to quit the application.</w:t>
-      </w:r>
-      <w:proofErr w:type="gramEnd"/>
-      <w:r>
-        <w:rPr>
-          <w:rFonts w:ascii="Consolas" w:hAnsi="Consolas" w:cs="Consolas"/>
-        </w:rPr>
-        <w:t xml:space="preserve"> ***</w:t>
+        <w:t>*** Application has begun. At any menu, simply type 'q' to quit the application. ***</w:t>
       </w:r>
     </w:p>
     <w:p>
@@ -666,21 +584,7 @@
         <w:rPr>
           <w:rFonts w:ascii="Consolas" w:hAnsi="Consolas" w:cs="Consolas"/>
         </w:rPr>
-        <w:t xml:space="preserve">6) Edit </w:t>
-      </w:r>
-      <w:proofErr w:type="gramStart"/>
-      <w:r>
-        <w:rPr>
-          <w:rFonts w:ascii="Consolas" w:hAnsi="Consolas" w:cs="Consolas"/>
-        </w:rPr>
-        <w:t>A</w:t>
-      </w:r>
-      <w:proofErr w:type="gramEnd"/>
-      <w:r>
-        <w:rPr>
-          <w:rFonts w:ascii="Consolas" w:hAnsi="Consolas" w:cs="Consolas"/>
-        </w:rPr>
-        <w:t xml:space="preserve"> Product</w:t>
+        <w:t>6) Edit A Product</w:t>
       </w:r>
     </w:p>
     <w:p>

</xml_diff>